<commit_message>
update Process script and poster with luella's suggestions
</commit_message>
<xml_diff>
--- a/Results/Median Income Results Interpret.docx
+++ b/Results/Median Income Results Interpret.docx
@@ -1,136 +1,195 @@
 
 <file path=word/document.xml><?xml version="1.0" encoding="utf-8"?>
-<w:document xmlns:mc="http://schemas.openxmlformats.org/markup-compatibility/2006" xmlns:o="urn:schemas-microsoft-com:office:office" xmlns:r="http://schemas.openxmlformats.org/officeDocument/2006/relationships" xmlns:m="http://schemas.openxmlformats.org/officeDocument/2006/math" xmlns:v="urn:schemas-microsoft-com:vml" xmlns:wp="http://schemas.openxmlformats.org/drawingml/2006/wordprocessingDrawing" xmlns:w10="urn:schemas-microsoft-com:office:word" xmlns:w="http://schemas.openxmlformats.org/wordprocessingml/2006/main" xmlns:wne="http://schemas.microsoft.com/office/word/2006/wordml" xmlns:sl="http://schemas.openxmlformats.org/schemaLibrary/2006/main" xmlns:a="http://schemas.openxmlformats.org/drawingml/2006/main" xmlns:pic="http://schemas.openxmlformats.org/drawingml/2006/picture" xmlns:c="http://schemas.openxmlformats.org/drawingml/2006/chart" xmlns:lc="http://schemas.openxmlformats.org/drawingml/2006/lockedCanvas" xmlns:dgm="http://schemas.openxmlformats.org/drawingml/2006/diagram" xmlns:wps="http://schemas.microsoft.com/office/word/2010/wordprocessingShape" xmlns:wpg="http://schemas.microsoft.com/office/word/2010/wordprocessingGroup" xmlns:w14="http://schemas.microsoft.com/office/word/2010/wordml" xmlns:w15="http://schemas.microsoft.com/office/word/2012/wordml" xmlns:w16="http://schemas.microsoft.com/office/word/2018/wordml" xmlns:w16cex="http://schemas.microsoft.com/office/word/2018/wordml/cex" xmlns:w16cid="http://schemas.microsoft.com/office/word/2016/wordml/cid" xmlns="http://schemas.microsoft.com/office/tasks/2019/documenttasks" xmlns:cr="http://schemas.microsoft.com/office/comments/2020/reactions">
+<w:document xmlns:wpc="http://schemas.microsoft.com/office/word/2010/wordprocessingCanvas" xmlns:cx="http://schemas.microsoft.com/office/drawing/2014/chartex" xmlns:cx1="http://schemas.microsoft.com/office/drawing/2015/9/8/chartex" xmlns:cx2="http://schemas.microsoft.com/office/drawing/2015/10/21/chartex" xmlns:cx3="http://schemas.microsoft.com/office/drawing/2016/5/9/chartex" xmlns:cx4="http://schemas.microsoft.com/office/drawing/2016/5/10/chartex" xmlns:cx5="http://schemas.microsoft.com/office/drawing/2016/5/11/chartex" xmlns:cx6="http://schemas.microsoft.com/office/drawing/2016/5/12/chartex" xmlns:cx7="http://schemas.microsoft.com/office/drawing/2016/5/13/chartex" xmlns:cx8="http://schemas.microsoft.com/office/drawing/2016/5/14/chartex" xmlns:mc="http://schemas.openxmlformats.org/markup-compatibility/2006" xmlns:aink="http://schemas.microsoft.com/office/drawing/2016/ink" xmlns:am3d="http://schemas.microsoft.com/office/drawing/2017/model3d" xmlns:o="urn:schemas-microsoft-com:office:office" xmlns:r="http://schemas.openxmlformats.org/officeDocument/2006/relationships" xmlns:m="http://schemas.openxmlformats.org/officeDocument/2006/math" xmlns:v="urn:schemas-microsoft-com:vml" xmlns:wp14="http://schemas.microsoft.com/office/word/2010/wordprocessingDrawing" xmlns:wp="http://schemas.openxmlformats.org/drawingml/2006/wordprocessingDrawing" xmlns:w10="urn:schemas-microsoft-com:office:word" xmlns:w="http://schemas.openxmlformats.org/wordprocessingml/2006/main" xmlns:w14="http://schemas.microsoft.com/office/word/2010/wordml" xmlns:w15="http://schemas.microsoft.com/office/word/2012/wordml" xmlns:w16cid="http://schemas.microsoft.com/office/word/2016/wordml/cid" xmlns:w16se="http://schemas.microsoft.com/office/word/2015/wordml/symex" xmlns:wpg="http://schemas.microsoft.com/office/word/2010/wordprocessingGroup" xmlns:wpi="http://schemas.microsoft.com/office/word/2010/wordprocessingInk" xmlns:wne="http://schemas.microsoft.com/office/word/2006/wordml" xmlns:wps="http://schemas.microsoft.com/office/word/2010/wordprocessingShape" mc:Ignorable="w14 w15 w16se w16cid wp14">
   <w:body>
     <w:p>
-      <w:pPr>
-        <w:rPr/>
-      </w:pPr>
-      <w:r>
-        <w:rPr>
-          <w:rtl w:val="0"/>
-        </w:rPr>
-        <w:t xml:space="preserve">Median income results</w:t>
-      </w:r>
-    </w:p>
-    <w:p>
-      <w:pPr>
-        <w:rPr/>
-      </w:pPr>
-      <w:r>
-        <w:rPr>
-          <w:rtl w:val="0"/>
-        </w:rPr>
-      </w:r>
-    </w:p>
-    <w:p>
-      <w:pPr>
-        <w:rPr/>
-      </w:pPr>
-      <w:r>
-        <w:rPr>
-          <w:rtl w:val="0"/>
-        </w:rPr>
-        <w:t xml:space="preserve">removed mean_income sd_income     n se_income lower_ci upper_ci</w:t>
-      </w:r>
-    </w:p>
-    <w:p>
-      <w:pPr>
-        <w:rPr/>
-      </w:pPr>
-      <w:r>
-        <w:rPr>
-          <w:rtl w:val="0"/>
-        </w:rPr>
-        <w:t xml:space="preserve">    &lt;int&gt;       &lt;dbl&gt;     &lt;dbl&gt; &lt;int&gt;     &lt;dbl&gt;    &lt;dbl&gt;    &lt;dbl&gt;</w:t>
-      </w:r>
-    </w:p>
-    <w:p>
-      <w:pPr>
-        <w:rPr/>
-      </w:pPr>
-      <w:r>
-        <w:rPr>
-          <w:rtl w:val="0"/>
-        </w:rPr>
-        <w:t xml:space="preserve">1       0     111075.    47100.   577     1961.  107232.  114919.</w:t>
-      </w:r>
-    </w:p>
-    <w:p>
-      <w:pPr>
-        <w:rPr/>
-      </w:pPr>
-      <w:r>
-        <w:rPr>
-          <w:rtl w:val="0"/>
-        </w:rPr>
-        <w:t xml:space="preserve">2       1      94942.    47331.    60     6110.   82966.  106918.</w:t>
+      <w:r>
+        <w:t>Median income results</w:t>
+      </w:r>
+    </w:p>
+    <w:p/>
+    <w:p>
+      <w:r>
+        <w:t xml:space="preserve">removed </w:t>
+      </w:r>
+      <w:proofErr w:type="spellStart"/>
+      <w:r>
+        <w:t>mean_income</w:t>
+      </w:r>
+      <w:proofErr w:type="spellEnd"/>
+      <w:r>
+        <w:t xml:space="preserve"> </w:t>
+      </w:r>
+      <w:proofErr w:type="spellStart"/>
+      <w:r>
+        <w:t>sd_income</w:t>
+      </w:r>
+      <w:proofErr w:type="spellEnd"/>
+      <w:r>
+        <w:t xml:space="preserve">     n </w:t>
+      </w:r>
+      <w:proofErr w:type="spellStart"/>
+      <w:r>
+        <w:t>se_income</w:t>
+      </w:r>
+      <w:proofErr w:type="spellEnd"/>
+      <w:r>
+        <w:t xml:space="preserve"> </w:t>
+      </w:r>
+      <w:proofErr w:type="spellStart"/>
+      <w:r>
+        <w:t>lower_ci</w:t>
+      </w:r>
+      <w:proofErr w:type="spellEnd"/>
+      <w:r>
+        <w:t xml:space="preserve"> </w:t>
+      </w:r>
+      <w:proofErr w:type="spellStart"/>
+      <w:r>
+        <w:t>upper_ci</w:t>
+      </w:r>
+      <w:proofErr w:type="spellEnd"/>
+    </w:p>
+    <w:p>
+      <w:r>
+        <w:t xml:space="preserve">    &lt;</w:t>
+      </w:r>
+      <w:proofErr w:type="spellStart"/>
+      <w:r>
+        <w:t>int</w:t>
+      </w:r>
+      <w:proofErr w:type="spellEnd"/>
+      <w:r>
+        <w:t>&gt;       &lt;</w:t>
+      </w:r>
+      <w:proofErr w:type="spellStart"/>
+      <w:r>
+        <w:t>dbl</w:t>
+      </w:r>
+      <w:proofErr w:type="spellEnd"/>
+      <w:r>
+        <w:t>&gt;     &lt;</w:t>
+      </w:r>
+      <w:proofErr w:type="spellStart"/>
+      <w:r>
+        <w:t>dbl</w:t>
+      </w:r>
+      <w:proofErr w:type="spellEnd"/>
+      <w:r>
+        <w:t>&gt; &lt;</w:t>
+      </w:r>
+      <w:proofErr w:type="spellStart"/>
+      <w:r>
+        <w:t>int</w:t>
+      </w:r>
+      <w:proofErr w:type="spellEnd"/>
+      <w:r>
+        <w:t>&gt;     &lt;</w:t>
+      </w:r>
+      <w:proofErr w:type="spellStart"/>
+      <w:r>
+        <w:t>dbl</w:t>
+      </w:r>
+      <w:proofErr w:type="spellEnd"/>
+      <w:r>
+        <w:t>&gt;    &lt;</w:t>
+      </w:r>
+      <w:proofErr w:type="spellStart"/>
+      <w:r>
+        <w:t>dbl</w:t>
+      </w:r>
+      <w:proofErr w:type="spellEnd"/>
+      <w:r>
+        <w:t>&gt;    &lt;</w:t>
+      </w:r>
+      <w:proofErr w:type="spellStart"/>
+      <w:r>
+        <w:t>dbl</w:t>
+      </w:r>
+      <w:proofErr w:type="spellEnd"/>
+      <w:r>
+        <w:t>&gt;</w:t>
+      </w:r>
+    </w:p>
+    <w:p>
+      <w:r>
+        <w:t>1       0     111075.    47100.   577     1961.  107232.  114919.</w:t>
+      </w:r>
+    </w:p>
+    <w:p>
+      <w:r>
+        <w:t>2       1      94942.    47331.    60     6110.   82966.  106918.</w:t>
+      </w:r>
+    </w:p>
+    <w:p/>
+    <w:p>
+      <w:pPr>
+        <w:rPr>
+          <w:b/>
+          <w:color w:val="FF0000"/>
+        </w:rPr>
+      </w:pPr>
+      <w:r>
+        <w:rPr>
+          <w:b/>
+          <w:color w:val="FF0000"/>
+        </w:rPr>
+        <w:t>[1] "Interquartile Range: 63758"</w:t>
       </w:r>
     </w:p>
     <w:p>
       <w:pPr>
         <w:pBdr>
-          <w:top w:space="0" w:sz="0" w:val="nil"/>
-          <w:left w:space="0" w:sz="0" w:val="nil"/>
-          <w:bottom w:space="0" w:sz="0" w:val="nil"/>
-          <w:right w:space="0" w:sz="0" w:val="nil"/>
-          <w:between w:space="0" w:sz="0" w:val="nil"/>
+          <w:top w:val="nil"/>
+          <w:left w:val="nil"/>
+          <w:bottom w:val="nil"/>
+          <w:right w:val="nil"/>
+          <w:between w:val="nil"/>
         </w:pBdr>
-        <w:shd w:fill="auto" w:val="clear"/>
-        <w:rPr/>
-      </w:pPr>
-      <w:r>
-        <w:rPr>
-          <w:rtl w:val="0"/>
-        </w:rPr>
-      </w:r>
+      </w:pPr>
     </w:p>
     <w:p>
       <w:pPr>
         <w:pBdr>
-          <w:top w:space="0" w:sz="0" w:val="nil"/>
-          <w:left w:space="0" w:sz="0" w:val="nil"/>
-          <w:bottom w:space="0" w:sz="0" w:val="nil"/>
-          <w:right w:space="0" w:sz="0" w:val="nil"/>
-          <w:between w:space="0" w:sz="0" w:val="nil"/>
+          <w:top w:val="nil"/>
+          <w:left w:val="nil"/>
+          <w:bottom w:val="nil"/>
+          <w:right w:val="nil"/>
+          <w:between w:val="nil"/>
         </w:pBdr>
-        <w:shd w:fill="auto" w:val="clear"/>
-        <w:spacing w:after="240" w:lineRule="auto"/>
-        <w:rPr>
-          <w:color w:val="1f1f1f"/>
-        </w:rPr>
-      </w:pPr>
-      <w:r>
-        <w:rPr>
-          <w:color w:val="1f1f1f"/>
-          <w:rtl w:val="0"/>
-        </w:rPr>
-        <w:t xml:space="preserve">The provided data shows the mean income, standard deviation, sample size, standard error, and confidence intervals for two groups: "removed" and "not removed".</w:t>
+        <w:spacing w:after="240"/>
+        <w:rPr>
+          <w:color w:val="1F1F1F"/>
+        </w:rPr>
+      </w:pPr>
+      <w:r>
+        <w:rPr>
+          <w:color w:val="1F1F1F"/>
+        </w:rPr>
+        <w:t>The provided data shows the mean income, standard deviation, sample size, standard error, and confidence intervals for two groups: "removed" and "not removed".</w:t>
       </w:r>
     </w:p>
     <w:p>
       <w:pPr>
         <w:pBdr>
-          <w:top w:space="0" w:sz="0" w:val="nil"/>
-          <w:left w:space="0" w:sz="0" w:val="nil"/>
-          <w:bottom w:space="0" w:sz="0" w:val="nil"/>
-          <w:right w:space="0" w:sz="0" w:val="nil"/>
-          <w:between w:space="0" w:sz="0" w:val="nil"/>
+          <w:top w:val="nil"/>
+          <w:left w:val="nil"/>
+          <w:bottom w:val="nil"/>
+          <w:right w:val="nil"/>
+          <w:between w:val="nil"/>
         </w:pBdr>
-        <w:shd w:fill="auto" w:val="clear"/>
-        <w:spacing w:after="240" w:lineRule="auto"/>
-        <w:rPr>
-          <w:b w:val="1"/>
-          <w:color w:val="1f1f1f"/>
-        </w:rPr>
-      </w:pPr>
-      <w:r>
-        <w:rPr>
-          <w:b w:val="1"/>
-          <w:color w:val="1f1f1f"/>
-          <w:rtl w:val="0"/>
-        </w:rPr>
-        <w:t xml:space="preserve">Key points:</w:t>
+        <w:spacing w:after="240"/>
+        <w:rPr>
+          <w:b/>
+          <w:color w:val="1F1F1F"/>
+        </w:rPr>
+      </w:pPr>
+      <w:r>
+        <w:rPr>
+          <w:b/>
+          <w:color w:val="1F1F1F"/>
+        </w:rPr>
+        <w:t>Key points:</w:t>
       </w:r>
     </w:p>
     <w:p>
@@ -140,29 +199,31 @@
           <w:numId w:val="1"/>
         </w:numPr>
         <w:pBdr>
-          <w:top w:space="0" w:sz="0" w:val="nil"/>
-          <w:left w:space="0" w:sz="0" w:val="nil"/>
-          <w:bottom w:space="0" w:sz="0" w:val="nil"/>
-          <w:right w:space="0" w:sz="0" w:val="nil"/>
-          <w:between w:space="0" w:sz="0" w:val="nil"/>
+          <w:top w:val="nil"/>
+          <w:left w:val="nil"/>
+          <w:bottom w:val="nil"/>
+          <w:right w:val="nil"/>
+          <w:between w:val="nil"/>
         </w:pBdr>
-        <w:shd w:fill="auto" w:val="clear"/>
-        <w:ind w:left="270" w:hanging="360"/>
-      </w:pPr>
-      <w:r>
-        <w:rPr>
-          <w:b w:val="1"/>
-          <w:color w:val="1f1f1f"/>
-          <w:rtl w:val="0"/>
-        </w:rPr>
-        <w:t xml:space="preserve">Mean income:</w:t>
-      </w:r>
-      <w:r>
-        <w:rPr>
-          <w:color w:val="1f1f1f"/>
-          <w:rtl w:val="0"/>
-        </w:rPr>
-        <w:t xml:space="preserve"> The average income for the "removed" group is $111,075, while for the "not removed" group it's $94,942.</w:t>
+      </w:pPr>
+      <w:r>
+        <w:rPr>
+          <w:b/>
+          <w:color w:val="1F1F1F"/>
+        </w:rPr>
+        <w:t>Mean income:</w:t>
+      </w:r>
+      <w:r>
+        <w:rPr>
+          <w:color w:val="1F1F1F"/>
+        </w:rPr>
+        <w:t xml:space="preserve"> The </w:t>
+      </w:r>
+      <w:r>
+        <w:rPr>
+          <w:color w:val="1F1F1F"/>
+        </w:rPr>
+        <w:t>average income for the "removed" group is $111,075, while for the "not removed" group it's $94,942.</w:t>
       </w:r>
     </w:p>
     <w:p>
@@ -172,29 +233,31 @@
           <w:numId w:val="1"/>
         </w:numPr>
         <w:pBdr>
-          <w:top w:space="0" w:sz="0" w:val="nil"/>
-          <w:left w:space="0" w:sz="0" w:val="nil"/>
-          <w:bottom w:space="0" w:sz="0" w:val="nil"/>
-          <w:right w:space="0" w:sz="0" w:val="nil"/>
-          <w:between w:space="0" w:sz="0" w:val="nil"/>
+          <w:top w:val="nil"/>
+          <w:left w:val="nil"/>
+          <w:bottom w:val="nil"/>
+          <w:right w:val="nil"/>
+          <w:between w:val="nil"/>
         </w:pBdr>
-        <w:shd w:fill="auto" w:val="clear"/>
-        <w:ind w:left="270" w:hanging="360"/>
-      </w:pPr>
-      <w:r>
-        <w:rPr>
-          <w:b w:val="1"/>
-          <w:color w:val="1f1f1f"/>
-          <w:rtl w:val="0"/>
-        </w:rPr>
-        <w:t xml:space="preserve">Standard deviation:</w:t>
-      </w:r>
-      <w:r>
-        <w:rPr>
-          <w:color w:val="1f1f1f"/>
-          <w:rtl w:val="0"/>
-        </w:rPr>
-        <w:t xml:space="preserve"> The standard deviation for both groups is relatively high, indicating a wide range of incomes within each group. The "removed" group has a slightly higher standard deviation (47,100) compared to the "not removed" group (47,331).</w:t>
+      </w:pPr>
+      <w:r>
+        <w:rPr>
+          <w:b/>
+          <w:color w:val="1F1F1F"/>
+        </w:rPr>
+        <w:t>Standard deviation:</w:t>
+      </w:r>
+      <w:r>
+        <w:rPr>
+          <w:color w:val="1F1F1F"/>
+        </w:rPr>
+        <w:t xml:space="preserve"> The standard deviation for both groups is relatively high, indicating a wide range of incomes within each group. The "removed" group has</w:t>
+      </w:r>
+      <w:r>
+        <w:rPr>
+          <w:color w:val="1F1F1F"/>
+        </w:rPr>
+        <w:t xml:space="preserve"> a slightly higher standard deviation (47,100) compared to the "not removed" group (47,331).</w:t>
       </w:r>
     </w:p>
     <w:p>
@@ -204,30 +267,28 @@
           <w:numId w:val="1"/>
         </w:numPr>
         <w:pBdr>
-          <w:top w:space="0" w:sz="0" w:val="nil"/>
-          <w:left w:space="0" w:sz="0" w:val="nil"/>
-          <w:bottom w:space="0" w:sz="0" w:val="nil"/>
-          <w:right w:space="0" w:sz="0" w:val="nil"/>
-          <w:between w:space="0" w:sz="0" w:val="nil"/>
+          <w:top w:val="nil"/>
+          <w:left w:val="nil"/>
+          <w:bottom w:val="nil"/>
+          <w:right w:val="nil"/>
+          <w:between w:val="nil"/>
         </w:pBdr>
-        <w:shd w:fill="auto" w:val="clear"/>
-        <w:ind w:left="270" w:hanging="360"/>
-      </w:pPr>
-      <w:r>
-        <w:rPr>
-          <w:b w:val="1"/>
-          <w:color w:val="1f1f1f"/>
-          <w:rtl w:val="0"/>
-        </w:rPr>
-        <w:t xml:space="preserve">Sample size:</w:t>
-      </w:r>
-      <w:r>
-        <w:rPr>
-          <w:color w:val="1f1f1f"/>
-          <w:rtl w:val="0"/>
+      </w:pPr>
+      <w:r>
+        <w:rPr>
+          <w:b/>
+          <w:color w:val="1F1F1F"/>
+        </w:rPr>
+        <w:t>Sample size:</w:t>
+      </w:r>
+      <w:r>
+        <w:rPr>
+          <w:color w:val="1F1F1F"/>
         </w:rPr>
         <w:t xml:space="preserve"> The "removed" group has a significantly larger sample size (577) compared to the "not removed" group (60).</w:t>
       </w:r>
+      <w:bookmarkStart w:id="0" w:name="_GoBack"/>
+      <w:bookmarkEnd w:id="0"/>
     </w:p>
     <w:p>
       <w:pPr>
@@ -236,29 +297,31 @@
           <w:numId w:val="1"/>
         </w:numPr>
         <w:pBdr>
-          <w:top w:space="0" w:sz="0" w:val="nil"/>
-          <w:left w:space="0" w:sz="0" w:val="nil"/>
-          <w:bottom w:space="0" w:sz="0" w:val="nil"/>
-          <w:right w:space="0" w:sz="0" w:val="nil"/>
-          <w:between w:space="0" w:sz="0" w:val="nil"/>
+          <w:top w:val="nil"/>
+          <w:left w:val="nil"/>
+          <w:bottom w:val="nil"/>
+          <w:right w:val="nil"/>
+          <w:between w:val="nil"/>
         </w:pBdr>
-        <w:shd w:fill="auto" w:val="clear"/>
-        <w:ind w:left="270" w:hanging="360"/>
-      </w:pPr>
-      <w:r>
-        <w:rPr>
-          <w:b w:val="1"/>
-          <w:color w:val="1f1f1f"/>
-          <w:rtl w:val="0"/>
-        </w:rPr>
-        <w:t xml:space="preserve">Standard error:</w:t>
-      </w:r>
-      <w:r>
-        <w:rPr>
-          <w:color w:val="1f1f1f"/>
-          <w:rtl w:val="0"/>
-        </w:rPr>
-        <w:t xml:space="preserve"> The standard error is lower for the "removed" group (1961) compared to the "not removed" group (6110). This suggests that the estimate of the mean income is more precise for the "removed" group due to the larger sample size.</w:t>
+      </w:pPr>
+      <w:r>
+        <w:rPr>
+          <w:b/>
+          <w:color w:val="1F1F1F"/>
+        </w:rPr>
+        <w:t>Standard error:</w:t>
+      </w:r>
+      <w:r>
+        <w:rPr>
+          <w:color w:val="1F1F1F"/>
+        </w:rPr>
+        <w:t xml:space="preserve"> The standard error is lower</w:t>
+      </w:r>
+      <w:r>
+        <w:rPr>
+          <w:color w:val="1F1F1F"/>
+        </w:rPr>
+        <w:t xml:space="preserve"> for the "removed" group (1961) compared to the "not removed" group (6110). This suggests that the estimate of the mean income is more precise for the "removed" group due to the larger sample size.</w:t>
       </w:r>
     </w:p>
     <w:p>
@@ -268,27 +331,23 @@
           <w:numId w:val="1"/>
         </w:numPr>
         <w:pBdr>
-          <w:top w:space="0" w:sz="0" w:val="nil"/>
-          <w:left w:space="0" w:sz="0" w:val="nil"/>
-          <w:bottom w:space="0" w:sz="0" w:val="nil"/>
-          <w:right w:space="0" w:sz="0" w:val="nil"/>
-          <w:between w:space="0" w:sz="0" w:val="nil"/>
+          <w:top w:val="nil"/>
+          <w:left w:val="nil"/>
+          <w:bottom w:val="nil"/>
+          <w:right w:val="nil"/>
+          <w:between w:val="nil"/>
         </w:pBdr>
-        <w:shd w:fill="auto" w:val="clear"/>
-        <w:ind w:left="270" w:hanging="360"/>
-      </w:pPr>
-      <w:r>
-        <w:rPr>
-          <w:b w:val="1"/>
-          <w:color w:val="1f1f1f"/>
-          <w:rtl w:val="0"/>
-        </w:rPr>
-        <w:t xml:space="preserve">Confidence intervals:</w:t>
-      </w:r>
-      <w:r>
-        <w:rPr>
-          <w:color w:val="1f1f1f"/>
-          <w:rtl w:val="0"/>
+      </w:pPr>
+      <w:r>
+        <w:rPr>
+          <w:b/>
+          <w:color w:val="1F1F1F"/>
+        </w:rPr>
+        <w:t>Confidence intervals:</w:t>
+      </w:r>
+      <w:r>
+        <w:rPr>
+          <w:color w:val="1F1F1F"/>
         </w:rPr>
         <w:t xml:space="preserve"> The 95% confidence intervals for the mean income are wider for the "not removed" group compared to the "removed" group. This is again due to the smaller sample size in the "not removed" group, which leads to a less precise estimate of the mean.</w:t>
       </w:r>
@@ -296,74 +355,81 @@
     <w:p>
       <w:pPr>
         <w:pBdr>
-          <w:top w:space="0" w:sz="0" w:val="nil"/>
-          <w:left w:space="0" w:sz="0" w:val="nil"/>
-          <w:bottom w:space="0" w:sz="0" w:val="nil"/>
-          <w:right w:space="0" w:sz="0" w:val="nil"/>
-          <w:between w:space="0" w:sz="0" w:val="nil"/>
+          <w:top w:val="nil"/>
+          <w:left w:val="nil"/>
+          <w:bottom w:val="nil"/>
+          <w:right w:val="nil"/>
+          <w:between w:val="nil"/>
         </w:pBdr>
-        <w:shd w:fill="auto" w:val="clear"/>
-        <w:spacing w:after="240" w:before="240" w:lineRule="auto"/>
-        <w:rPr>
-          <w:b w:val="1"/>
-          <w:color w:val="1f1f1f"/>
-        </w:rPr>
-      </w:pPr>
-      <w:r>
-        <w:rPr>
-          <w:b w:val="1"/>
-          <w:color w:val="1f1f1f"/>
-          <w:rtl w:val="0"/>
-        </w:rPr>
-        <w:t xml:space="preserve">Interpretation of reliability:</w:t>
+        <w:spacing w:before="240" w:after="240"/>
+        <w:rPr>
+          <w:b/>
+          <w:color w:val="1F1F1F"/>
+        </w:rPr>
+      </w:pPr>
+      <w:r>
+        <w:rPr>
+          <w:b/>
+          <w:color w:val="1F1F1F"/>
+        </w:rPr>
+        <w:t>Interpreta</w:t>
+      </w:r>
+      <w:r>
+        <w:rPr>
+          <w:b/>
+          <w:color w:val="1F1F1F"/>
+        </w:rPr>
+        <w:t>tion of reliability:</w:t>
       </w:r>
     </w:p>
     <w:p>
       <w:pPr>
         <w:pBdr>
-          <w:top w:space="0" w:sz="0" w:val="nil"/>
-          <w:left w:space="0" w:sz="0" w:val="nil"/>
-          <w:bottom w:space="0" w:sz="0" w:val="nil"/>
-          <w:right w:space="0" w:sz="0" w:val="nil"/>
-          <w:between w:space="0" w:sz="0" w:val="nil"/>
+          <w:top w:val="nil"/>
+          <w:left w:val="nil"/>
+          <w:bottom w:val="nil"/>
+          <w:right w:val="nil"/>
+          <w:between w:val="nil"/>
         </w:pBdr>
-        <w:shd w:fill="auto" w:val="clear"/>
-        <w:spacing w:after="240" w:lineRule="auto"/>
-        <w:rPr>
-          <w:color w:val="1f1f1f"/>
-        </w:rPr>
-      </w:pPr>
-      <w:r>
-        <w:rPr>
-          <w:color w:val="1f1f1f"/>
-          <w:rtl w:val="0"/>
-        </w:rPr>
-        <w:t xml:space="preserve">Based on the data, the results for the "removed" group are likely more reliable than those for the "not removed" group due to the larger sample size. The narrower confidence interval for the "removed" group indicates a more precise estimate of the mean income. However, the high standard deviation in both groups suggests that there is still a considerable amount of variability in income within each group.</w:t>
+        <w:spacing w:after="240"/>
+        <w:rPr>
+          <w:color w:val="1F1F1F"/>
+        </w:rPr>
+      </w:pPr>
+      <w:r>
+        <w:rPr>
+          <w:color w:val="1F1F1F"/>
+        </w:rPr>
+        <w:t>Based on the data, the results for the "removed" group are likely more reliable than those for the "not removed" group due to the larger sample size. The narrower confidence interval for the "removed" group indicates a more precise est</w:t>
+      </w:r>
+      <w:r>
+        <w:rPr>
+          <w:color w:val="1F1F1F"/>
+        </w:rPr>
+        <w:t>imate of the mean income. However, the high standard deviation in both groups suggests that there is still a considerable amount of variability in income within each group.</w:t>
       </w:r>
     </w:p>
     <w:p>
       <w:pPr>
         <w:pBdr>
-          <w:top w:space="0" w:sz="0" w:val="nil"/>
-          <w:left w:space="0" w:sz="0" w:val="nil"/>
-          <w:bottom w:space="0" w:sz="0" w:val="nil"/>
-          <w:right w:space="0" w:sz="0" w:val="nil"/>
-          <w:between w:space="0" w:sz="0" w:val="nil"/>
+          <w:top w:val="nil"/>
+          <w:left w:val="nil"/>
+          <w:bottom w:val="nil"/>
+          <w:right w:val="nil"/>
+          <w:between w:val="nil"/>
         </w:pBdr>
-        <w:shd w:fill="auto" w:val="clear"/>
-        <w:spacing w:after="240" w:lineRule="auto"/>
-        <w:rPr>
-          <w:b w:val="1"/>
-          <w:color w:val="1f1f1f"/>
-        </w:rPr>
-      </w:pPr>
-      <w:r>
-        <w:rPr>
-          <w:b w:val="1"/>
-          <w:color w:val="1f1f1f"/>
-          <w:rtl w:val="0"/>
-        </w:rPr>
-        <w:t xml:space="preserve">Additional considerations:</w:t>
+        <w:spacing w:after="240"/>
+        <w:rPr>
+          <w:b/>
+          <w:color w:val="1F1F1F"/>
+        </w:rPr>
+      </w:pPr>
+      <w:r>
+        <w:rPr>
+          <w:b/>
+          <w:color w:val="1F1F1F"/>
+        </w:rPr>
+        <w:t>Additional considerations:</w:t>
       </w:r>
     </w:p>
     <w:p>
@@ -373,29 +439,31 @@
           <w:numId w:val="2"/>
         </w:numPr>
         <w:pBdr>
-          <w:top w:space="0" w:sz="0" w:val="nil"/>
-          <w:left w:space="0" w:sz="0" w:val="nil"/>
-          <w:bottom w:space="0" w:sz="0" w:val="nil"/>
-          <w:right w:space="0" w:sz="0" w:val="nil"/>
-          <w:between w:space="0" w:sz="0" w:val="nil"/>
+          <w:top w:val="nil"/>
+          <w:left w:val="nil"/>
+          <w:bottom w:val="nil"/>
+          <w:right w:val="nil"/>
+          <w:between w:val="nil"/>
         </w:pBdr>
-        <w:shd w:fill="auto" w:val="clear"/>
-        <w:ind w:left="270" w:hanging="360"/>
-      </w:pPr>
-      <w:r>
-        <w:rPr>
-          <w:b w:val="1"/>
-          <w:color w:val="1f1f1f"/>
-          <w:rtl w:val="0"/>
-        </w:rPr>
-        <w:t xml:space="preserve">Sample size:</w:t>
-      </w:r>
-      <w:r>
-        <w:rPr>
-          <w:color w:val="1f1f1f"/>
-          <w:rtl w:val="0"/>
-        </w:rPr>
-        <w:t xml:space="preserve"> The "not removed" group has a very small sample size, which can limit the generalizability of the results.</w:t>
+      </w:pPr>
+      <w:r>
+        <w:rPr>
+          <w:b/>
+          <w:color w:val="1F1F1F"/>
+        </w:rPr>
+        <w:t>Sample size:</w:t>
+      </w:r>
+      <w:r>
+        <w:rPr>
+          <w:color w:val="1F1F1F"/>
+        </w:rPr>
+        <w:t xml:space="preserve"> The "not removed" group has a very small sa</w:t>
+      </w:r>
+      <w:r>
+        <w:rPr>
+          <w:color w:val="1F1F1F"/>
+        </w:rPr>
+        <w:t>mple size, which can limit the generalizability of the results.</w:t>
       </w:r>
     </w:p>
     <w:p>
@@ -405,29 +473,31 @@
           <w:numId w:val="2"/>
         </w:numPr>
         <w:pBdr>
-          <w:top w:space="0" w:sz="0" w:val="nil"/>
-          <w:left w:space="0" w:sz="0" w:val="nil"/>
-          <w:bottom w:space="0" w:sz="0" w:val="nil"/>
-          <w:right w:space="0" w:sz="0" w:val="nil"/>
-          <w:between w:space="0" w:sz="0" w:val="nil"/>
+          <w:top w:val="nil"/>
+          <w:left w:val="nil"/>
+          <w:bottom w:val="nil"/>
+          <w:right w:val="nil"/>
+          <w:between w:val="nil"/>
         </w:pBdr>
-        <w:shd w:fill="auto" w:val="clear"/>
-        <w:ind w:left="270" w:hanging="360"/>
-      </w:pPr>
-      <w:r>
-        <w:rPr>
-          <w:b w:val="1"/>
-          <w:color w:val="1f1f1f"/>
-          <w:rtl w:val="0"/>
-        </w:rPr>
-        <w:t xml:space="preserve">Other factors:</w:t>
-      </w:r>
-      <w:r>
-        <w:rPr>
-          <w:color w:val="1f1f1f"/>
-          <w:rtl w:val="0"/>
-        </w:rPr>
-        <w:t xml:space="preserve"> It's important to consider other factors that might influence income, such as age, education, and occupation, to get a more complete understanding of the relationship between removal and income.</w:t>
+      </w:pPr>
+      <w:r>
+        <w:rPr>
+          <w:b/>
+          <w:color w:val="1F1F1F"/>
+        </w:rPr>
+        <w:t>Other factors:</w:t>
+      </w:r>
+      <w:r>
+        <w:rPr>
+          <w:color w:val="1F1F1F"/>
+        </w:rPr>
+        <w:t xml:space="preserve"> It's important to consider other factors that might influence income, such as age, education, and occupation, to get a more complete understanding of the relationship between re</w:t>
+      </w:r>
+      <w:r>
+        <w:rPr>
+          <w:color w:val="1F1F1F"/>
+        </w:rPr>
+        <w:t>moval and income.</w:t>
       </w:r>
     </w:p>
     <w:p>
@@ -437,27 +507,23 @@
           <w:numId w:val="2"/>
         </w:numPr>
         <w:pBdr>
-          <w:top w:space="0" w:sz="0" w:val="nil"/>
-          <w:left w:space="0" w:sz="0" w:val="nil"/>
-          <w:bottom w:space="0" w:sz="0" w:val="nil"/>
-          <w:right w:space="0" w:sz="0" w:val="nil"/>
-          <w:between w:space="0" w:sz="0" w:val="nil"/>
+          <w:top w:val="nil"/>
+          <w:left w:val="nil"/>
+          <w:bottom w:val="nil"/>
+          <w:right w:val="nil"/>
+          <w:between w:val="nil"/>
         </w:pBdr>
-        <w:shd w:fill="auto" w:val="clear"/>
-        <w:ind w:left="270" w:hanging="360"/>
-      </w:pPr>
-      <w:r>
-        <w:rPr>
-          <w:b w:val="1"/>
-          <w:color w:val="1f1f1f"/>
-          <w:rtl w:val="0"/>
-        </w:rPr>
-        <w:t xml:space="preserve">Data quality:</w:t>
-      </w:r>
-      <w:r>
-        <w:rPr>
-          <w:color w:val="1f1f1f"/>
-          <w:rtl w:val="0"/>
+      </w:pPr>
+      <w:r>
+        <w:rPr>
+          <w:b/>
+          <w:color w:val="1F1F1F"/>
+        </w:rPr>
+        <w:t>Data quality:</w:t>
+      </w:r>
+      <w:r>
+        <w:rPr>
+          <w:color w:val="1F1F1F"/>
         </w:rPr>
         <w:t xml:space="preserve"> The reliability of the results also depends on the quality of the data used. If there are errors or biases in the data, it can affect the accuracy of the estimates.</w:t>
       </w:r>
@@ -465,38 +531,46 @@
     <w:p>
       <w:pPr>
         <w:pBdr>
-          <w:top w:space="0" w:sz="0" w:val="nil"/>
-          <w:left w:space="0" w:sz="0" w:val="nil"/>
-          <w:bottom w:space="0" w:sz="0" w:val="nil"/>
-          <w:right w:space="0" w:sz="0" w:val="nil"/>
-          <w:between w:space="0" w:sz="0" w:val="nil"/>
+          <w:top w:val="nil"/>
+          <w:left w:val="nil"/>
+          <w:bottom w:val="nil"/>
+          <w:right w:val="nil"/>
+          <w:between w:val="nil"/>
         </w:pBdr>
-        <w:shd w:fill="auto" w:val="clear"/>
-        <w:spacing w:after="240" w:before="240" w:lineRule="auto"/>
-        <w:rPr>
-          <w:color w:val="1f1f1f"/>
-        </w:rPr>
-      </w:pPr>
-      <w:r>
-        <w:rPr>
-          <w:color w:val="1f1f1f"/>
-          <w:rtl w:val="0"/>
-        </w:rPr>
-        <w:t xml:space="preserve">In conclusion, while the results suggest a difference in mean income between the "removed" and "not removed" groups, the reliability of the findings is limited by the sample size, especially for the "not removed" group. Further research with larger sample sizes and consideration of additional factors is needed to draw more definitive conclusions.</w:t>
+        <w:spacing w:before="240" w:after="240"/>
+        <w:rPr>
+          <w:color w:val="1F1F1F"/>
+        </w:rPr>
+      </w:pPr>
+      <w:r>
+        <w:rPr>
+          <w:color w:val="1F1F1F"/>
+        </w:rPr>
+        <w:t xml:space="preserve">In conclusion, while the results suggest a difference in mean income between the "removed" and "not removed" groups, the reliability of the findings is limited by the sample size, especially for the "not removed" group. Further research with larger sample </w:t>
+      </w:r>
+      <w:r>
+        <w:rPr>
+          <w:color w:val="1F1F1F"/>
+        </w:rPr>
+        <w:t>sizes and consideration of additional factors is needed to draw more definitive conclusions.</w:t>
       </w:r>
     </w:p>
     <w:sectPr>
-      <w:pgSz w:h="15840" w:w="12240" w:orient="portrait"/>
-      <w:pgMar w:bottom="1440" w:top="1440" w:left="1440" w:right="1440" w:header="0" w:footer="720"/>
+      <w:pgSz w:w="12240" w:h="15840"/>
+      <w:pgMar w:top="1440" w:right="1440" w:bottom="1440" w:left="1440" w:header="0" w:footer="720" w:gutter="0"/>
       <w:pgNumType w:start="1"/>
+      <w:cols w:space="720"/>
     </w:sectPr>
   </w:body>
 </w:document>
 </file>
 
 <file path=word/numbering.xml><?xml version="1.0" encoding="utf-8"?>
-<w:numbering xmlns:mc="http://schemas.openxmlformats.org/markup-compatibility/2006" xmlns:o="urn:schemas-microsoft-com:office:office" xmlns:r="http://schemas.openxmlformats.org/officeDocument/2006/relationships" xmlns:m="http://schemas.openxmlformats.org/officeDocument/2006/math" xmlns:v="urn:schemas-microsoft-com:vml" xmlns:wp="http://schemas.openxmlformats.org/drawingml/2006/wordprocessingDrawing" xmlns:w10="urn:schemas-microsoft-com:office:word" xmlns:w="http://schemas.openxmlformats.org/wordprocessingml/2006/main" xmlns:wne="http://schemas.microsoft.com/office/word/2006/wordml" xmlns:sl="http://schemas.openxmlformats.org/schemaLibrary/2006/main" xmlns:a="http://schemas.openxmlformats.org/drawingml/2006/main" xmlns:pic="http://schemas.openxmlformats.org/drawingml/2006/picture" xmlns:c="http://schemas.openxmlformats.org/drawingml/2006/chart" xmlns:lc="http://schemas.openxmlformats.org/drawingml/2006/lockedCanvas" xmlns:dgm="http://schemas.openxmlformats.org/drawingml/2006/diagram" xmlns:wps="http://schemas.microsoft.com/office/word/2010/wordprocessingShape" xmlns:wpg="http://schemas.microsoft.com/office/word/2010/wordprocessingGroup" xmlns:w14="http://schemas.microsoft.com/office/word/2010/wordml" xmlns:w15="http://schemas.microsoft.com/office/word/2012/wordml" xmlns:w16="http://schemas.microsoft.com/office/word/2018/wordml" xmlns:w16cex="http://schemas.microsoft.com/office/word/2018/wordml/cex" xmlns:w16cid="http://schemas.microsoft.com/office/word/2016/wordml/cid" xmlns="http://schemas.microsoft.com/office/tasks/2019/documenttasks" xmlns:cr="http://schemas.microsoft.com/office/comments/2020/reactions">
-  <w:abstractNum w:abstractNumId="1">
+<w:numbering xmlns:wpc="http://schemas.microsoft.com/office/word/2010/wordprocessingCanvas" xmlns:cx="http://schemas.microsoft.com/office/drawing/2014/chartex" xmlns:cx1="http://schemas.microsoft.com/office/drawing/2015/9/8/chartex" xmlns:cx2="http://schemas.microsoft.com/office/drawing/2015/10/21/chartex" xmlns:cx3="http://schemas.microsoft.com/office/drawing/2016/5/9/chartex" xmlns:cx4="http://schemas.microsoft.com/office/drawing/2016/5/10/chartex" xmlns:cx5="http://schemas.microsoft.com/office/drawing/2016/5/11/chartex" xmlns:cx6="http://schemas.microsoft.com/office/drawing/2016/5/12/chartex" xmlns:cx7="http://schemas.microsoft.com/office/drawing/2016/5/13/chartex" xmlns:cx8="http://schemas.microsoft.com/office/drawing/2016/5/14/chartex" xmlns:mc="http://schemas.openxmlformats.org/markup-compatibility/2006" xmlns:aink="http://schemas.microsoft.com/office/drawing/2016/ink" xmlns:am3d="http://schemas.microsoft.com/office/drawing/2017/model3d" xmlns:o="urn:schemas-microsoft-com:office:office" xmlns:r="http://schemas.openxmlformats.org/officeDocument/2006/relationships" xmlns:m="http://schemas.openxmlformats.org/officeDocument/2006/math" xmlns:v="urn:schemas-microsoft-com:vml" xmlns:wp14="http://schemas.microsoft.com/office/word/2010/wordprocessingDrawing" xmlns:wp="http://schemas.openxmlformats.org/drawingml/2006/wordprocessingDrawing" xmlns:w10="urn:schemas-microsoft-com:office:word" xmlns:w="http://schemas.openxmlformats.org/wordprocessingml/2006/main" xmlns:w14="http://schemas.microsoft.com/office/word/2010/wordml" xmlns:w15="http://schemas.microsoft.com/office/word/2012/wordml" xmlns:w16cid="http://schemas.microsoft.com/office/word/2016/wordml/cid" xmlns:w16se="http://schemas.microsoft.com/office/word/2015/wordml/symex" xmlns:wpg="http://schemas.microsoft.com/office/word/2010/wordprocessingGroup" xmlns:wpi="http://schemas.microsoft.com/office/word/2010/wordprocessingInk" xmlns:wne="http://schemas.microsoft.com/office/word/2006/wordml" xmlns:wps="http://schemas.microsoft.com/office/word/2010/wordprocessingShape" mc:Ignorable="w14 w15 w16se w16cid wp14">
+  <w:abstractNum w:abstractNumId="0" w15:restartNumberingAfterBreak="0">
+    <w:nsid w:val="0C14016E"/>
+    <w:multiLevelType w:val="multilevel"/>
+    <w:tmpl w:val="0DACE492"/>
     <w:lvl w:ilvl="0">
       <w:start w:val="1"/>
       <w:numFmt w:val="bullet"/>
@@ -506,7 +580,7 @@
         <w:ind w:left="270" w:hanging="360"/>
       </w:pPr>
       <w:rPr>
-        <w:rFonts w:ascii="Arial" w:cs="Arial" w:eastAsia="Arial" w:hAnsi="Arial"/>
+        <w:rFonts w:ascii="Arial" w:eastAsia="Arial" w:hAnsi="Arial" w:cs="Arial"/>
         <w:b w:val="0"/>
         <w:i w:val="0"/>
         <w:smallCaps w:val="0"/>
@@ -515,7 +589,7 @@
         <w:sz w:val="22"/>
         <w:szCs w:val="22"/>
         <w:u w:val="none"/>
-        <w:shd w:fill="auto" w:val="clear"/>
+        <w:shd w:val="clear" w:color="auto" w:fill="auto"/>
         <w:vertAlign w:val="baseline"/>
       </w:rPr>
     </w:lvl>
@@ -528,7 +602,7 @@
         <w:ind w:left="1440" w:hanging="360"/>
       </w:pPr>
       <w:rPr>
-        <w:rFonts w:ascii="Arial" w:cs="Arial" w:eastAsia="Arial" w:hAnsi="Arial"/>
+        <w:rFonts w:ascii="Arial" w:eastAsia="Arial" w:hAnsi="Arial" w:cs="Arial"/>
         <w:b w:val="0"/>
         <w:i w:val="0"/>
         <w:smallCaps w:val="0"/>
@@ -537,7 +611,7 @@
         <w:sz w:val="22"/>
         <w:szCs w:val="22"/>
         <w:u w:val="none"/>
-        <w:shd w:fill="auto" w:val="clear"/>
+        <w:shd w:val="clear" w:color="auto" w:fill="auto"/>
         <w:vertAlign w:val="baseline"/>
       </w:rPr>
     </w:lvl>
@@ -550,7 +624,7 @@
         <w:ind w:left="2160" w:hanging="360"/>
       </w:pPr>
       <w:rPr>
-        <w:rFonts w:ascii="Arial" w:cs="Arial" w:eastAsia="Arial" w:hAnsi="Arial"/>
+        <w:rFonts w:ascii="Arial" w:eastAsia="Arial" w:hAnsi="Arial" w:cs="Arial"/>
         <w:b w:val="0"/>
         <w:i w:val="0"/>
         <w:smallCaps w:val="0"/>
@@ -559,7 +633,7 @@
         <w:sz w:val="22"/>
         <w:szCs w:val="22"/>
         <w:u w:val="none"/>
-        <w:shd w:fill="auto" w:val="clear"/>
+        <w:shd w:val="clear" w:color="auto" w:fill="auto"/>
         <w:vertAlign w:val="baseline"/>
       </w:rPr>
     </w:lvl>
@@ -572,7 +646,7 @@
         <w:ind w:left="2880" w:hanging="360"/>
       </w:pPr>
       <w:rPr>
-        <w:rFonts w:ascii="Arial" w:cs="Arial" w:eastAsia="Arial" w:hAnsi="Arial"/>
+        <w:rFonts w:ascii="Arial" w:eastAsia="Arial" w:hAnsi="Arial" w:cs="Arial"/>
         <w:b w:val="0"/>
         <w:i w:val="0"/>
         <w:smallCaps w:val="0"/>
@@ -581,7 +655,7 @@
         <w:sz w:val="22"/>
         <w:szCs w:val="22"/>
         <w:u w:val="none"/>
-        <w:shd w:fill="auto" w:val="clear"/>
+        <w:shd w:val="clear" w:color="auto" w:fill="auto"/>
         <w:vertAlign w:val="baseline"/>
       </w:rPr>
     </w:lvl>
@@ -594,7 +668,7 @@
         <w:ind w:left="3600" w:hanging="360"/>
       </w:pPr>
       <w:rPr>
-        <w:rFonts w:ascii="Arial" w:cs="Arial" w:eastAsia="Arial" w:hAnsi="Arial"/>
+        <w:rFonts w:ascii="Arial" w:eastAsia="Arial" w:hAnsi="Arial" w:cs="Arial"/>
         <w:b w:val="0"/>
         <w:i w:val="0"/>
         <w:smallCaps w:val="0"/>
@@ -603,7 +677,7 @@
         <w:sz w:val="22"/>
         <w:szCs w:val="22"/>
         <w:u w:val="none"/>
-        <w:shd w:fill="auto" w:val="clear"/>
+        <w:shd w:val="clear" w:color="auto" w:fill="auto"/>
         <w:vertAlign w:val="baseline"/>
       </w:rPr>
     </w:lvl>
@@ -616,7 +690,7 @@
         <w:ind w:left="4320" w:hanging="360"/>
       </w:pPr>
       <w:rPr>
-        <w:rFonts w:ascii="Arial" w:cs="Arial" w:eastAsia="Arial" w:hAnsi="Arial"/>
+        <w:rFonts w:ascii="Arial" w:eastAsia="Arial" w:hAnsi="Arial" w:cs="Arial"/>
         <w:b w:val="0"/>
         <w:i w:val="0"/>
         <w:smallCaps w:val="0"/>
@@ -625,7 +699,7 @@
         <w:sz w:val="22"/>
         <w:szCs w:val="22"/>
         <w:u w:val="none"/>
-        <w:shd w:fill="auto" w:val="clear"/>
+        <w:shd w:val="clear" w:color="auto" w:fill="auto"/>
         <w:vertAlign w:val="baseline"/>
       </w:rPr>
     </w:lvl>
@@ -638,7 +712,7 @@
         <w:ind w:left="5040" w:hanging="360"/>
       </w:pPr>
       <w:rPr>
-        <w:rFonts w:ascii="Arial" w:cs="Arial" w:eastAsia="Arial" w:hAnsi="Arial"/>
+        <w:rFonts w:ascii="Arial" w:eastAsia="Arial" w:hAnsi="Arial" w:cs="Arial"/>
         <w:b w:val="0"/>
         <w:i w:val="0"/>
         <w:smallCaps w:val="0"/>
@@ -647,7 +721,7 @@
         <w:sz w:val="22"/>
         <w:szCs w:val="22"/>
         <w:u w:val="none"/>
-        <w:shd w:fill="auto" w:val="clear"/>
+        <w:shd w:val="clear" w:color="auto" w:fill="auto"/>
         <w:vertAlign w:val="baseline"/>
       </w:rPr>
     </w:lvl>
@@ -660,7 +734,7 @@
         <w:ind w:left="5760" w:hanging="360"/>
       </w:pPr>
       <w:rPr>
-        <w:rFonts w:ascii="Arial" w:cs="Arial" w:eastAsia="Arial" w:hAnsi="Arial"/>
+        <w:rFonts w:ascii="Arial" w:eastAsia="Arial" w:hAnsi="Arial" w:cs="Arial"/>
         <w:b w:val="0"/>
         <w:i w:val="0"/>
         <w:smallCaps w:val="0"/>
@@ -669,7 +743,7 @@
         <w:sz w:val="22"/>
         <w:szCs w:val="22"/>
         <w:u w:val="none"/>
-        <w:shd w:fill="auto" w:val="clear"/>
+        <w:shd w:val="clear" w:color="auto" w:fill="auto"/>
         <w:vertAlign w:val="baseline"/>
       </w:rPr>
     </w:lvl>
@@ -682,7 +756,7 @@
         <w:ind w:left="6480" w:hanging="360"/>
       </w:pPr>
       <w:rPr>
-        <w:rFonts w:ascii="Arial" w:cs="Arial" w:eastAsia="Arial" w:hAnsi="Arial"/>
+        <w:rFonts w:ascii="Arial" w:eastAsia="Arial" w:hAnsi="Arial" w:cs="Arial"/>
         <w:b w:val="0"/>
         <w:i w:val="0"/>
         <w:smallCaps w:val="0"/>
@@ -691,12 +765,15 @@
         <w:sz w:val="22"/>
         <w:szCs w:val="22"/>
         <w:u w:val="none"/>
-        <w:shd w:fill="auto" w:val="clear"/>
+        <w:shd w:val="clear" w:color="auto" w:fill="auto"/>
         <w:vertAlign w:val="baseline"/>
       </w:rPr>
     </w:lvl>
   </w:abstractNum>
-  <w:abstractNum w:abstractNumId="2">
+  <w:abstractNum w:abstractNumId="1" w15:restartNumberingAfterBreak="0">
+    <w:nsid w:val="32B3342B"/>
+    <w:multiLevelType w:val="multilevel"/>
+    <w:tmpl w:val="433E0026"/>
     <w:lvl w:ilvl="0">
       <w:start w:val="1"/>
       <w:numFmt w:val="bullet"/>
@@ -706,7 +783,7 @@
         <w:ind w:left="270" w:hanging="360"/>
       </w:pPr>
       <w:rPr>
-        <w:rFonts w:ascii="Arial" w:cs="Arial" w:eastAsia="Arial" w:hAnsi="Arial"/>
+        <w:rFonts w:ascii="Arial" w:eastAsia="Arial" w:hAnsi="Arial" w:cs="Arial"/>
         <w:b w:val="0"/>
         <w:i w:val="0"/>
         <w:smallCaps w:val="0"/>
@@ -715,7 +792,7 @@
         <w:sz w:val="22"/>
         <w:szCs w:val="22"/>
         <w:u w:val="none"/>
-        <w:shd w:fill="auto" w:val="clear"/>
+        <w:shd w:val="clear" w:color="auto" w:fill="auto"/>
         <w:vertAlign w:val="baseline"/>
       </w:rPr>
     </w:lvl>
@@ -728,7 +805,7 @@
         <w:ind w:left="1440" w:hanging="360"/>
       </w:pPr>
       <w:rPr>
-        <w:rFonts w:ascii="Arial" w:cs="Arial" w:eastAsia="Arial" w:hAnsi="Arial"/>
+        <w:rFonts w:ascii="Arial" w:eastAsia="Arial" w:hAnsi="Arial" w:cs="Arial"/>
         <w:b w:val="0"/>
         <w:i w:val="0"/>
         <w:smallCaps w:val="0"/>
@@ -737,7 +814,7 @@
         <w:sz w:val="22"/>
         <w:szCs w:val="22"/>
         <w:u w:val="none"/>
-        <w:shd w:fill="auto" w:val="clear"/>
+        <w:shd w:val="clear" w:color="auto" w:fill="auto"/>
         <w:vertAlign w:val="baseline"/>
       </w:rPr>
     </w:lvl>
@@ -750,7 +827,7 @@
         <w:ind w:left="2160" w:hanging="360"/>
       </w:pPr>
       <w:rPr>
-        <w:rFonts w:ascii="Arial" w:cs="Arial" w:eastAsia="Arial" w:hAnsi="Arial"/>
+        <w:rFonts w:ascii="Arial" w:eastAsia="Arial" w:hAnsi="Arial" w:cs="Arial"/>
         <w:b w:val="0"/>
         <w:i w:val="0"/>
         <w:smallCaps w:val="0"/>
@@ -759,7 +836,7 @@
         <w:sz w:val="22"/>
         <w:szCs w:val="22"/>
         <w:u w:val="none"/>
-        <w:shd w:fill="auto" w:val="clear"/>
+        <w:shd w:val="clear" w:color="auto" w:fill="auto"/>
         <w:vertAlign w:val="baseline"/>
       </w:rPr>
     </w:lvl>
@@ -772,7 +849,7 @@
         <w:ind w:left="2880" w:hanging="360"/>
       </w:pPr>
       <w:rPr>
-        <w:rFonts w:ascii="Arial" w:cs="Arial" w:eastAsia="Arial" w:hAnsi="Arial"/>
+        <w:rFonts w:ascii="Arial" w:eastAsia="Arial" w:hAnsi="Arial" w:cs="Arial"/>
         <w:b w:val="0"/>
         <w:i w:val="0"/>
         <w:smallCaps w:val="0"/>
@@ -781,7 +858,7 @@
         <w:sz w:val="22"/>
         <w:szCs w:val="22"/>
         <w:u w:val="none"/>
-        <w:shd w:fill="auto" w:val="clear"/>
+        <w:shd w:val="clear" w:color="auto" w:fill="auto"/>
         <w:vertAlign w:val="baseline"/>
       </w:rPr>
     </w:lvl>
@@ -794,7 +871,7 @@
         <w:ind w:left="3600" w:hanging="360"/>
       </w:pPr>
       <w:rPr>
-        <w:rFonts w:ascii="Arial" w:cs="Arial" w:eastAsia="Arial" w:hAnsi="Arial"/>
+        <w:rFonts w:ascii="Arial" w:eastAsia="Arial" w:hAnsi="Arial" w:cs="Arial"/>
         <w:b w:val="0"/>
         <w:i w:val="0"/>
         <w:smallCaps w:val="0"/>
@@ -803,7 +880,7 @@
         <w:sz w:val="22"/>
         <w:szCs w:val="22"/>
         <w:u w:val="none"/>
-        <w:shd w:fill="auto" w:val="clear"/>
+        <w:shd w:val="clear" w:color="auto" w:fill="auto"/>
         <w:vertAlign w:val="baseline"/>
       </w:rPr>
     </w:lvl>
@@ -816,7 +893,7 @@
         <w:ind w:left="4320" w:hanging="360"/>
       </w:pPr>
       <w:rPr>
-        <w:rFonts w:ascii="Arial" w:cs="Arial" w:eastAsia="Arial" w:hAnsi="Arial"/>
+        <w:rFonts w:ascii="Arial" w:eastAsia="Arial" w:hAnsi="Arial" w:cs="Arial"/>
         <w:b w:val="0"/>
         <w:i w:val="0"/>
         <w:smallCaps w:val="0"/>
@@ -825,7 +902,7 @@
         <w:sz w:val="22"/>
         <w:szCs w:val="22"/>
         <w:u w:val="none"/>
-        <w:shd w:fill="auto" w:val="clear"/>
+        <w:shd w:val="clear" w:color="auto" w:fill="auto"/>
         <w:vertAlign w:val="baseline"/>
       </w:rPr>
     </w:lvl>
@@ -838,7 +915,7 @@
         <w:ind w:left="5040" w:hanging="360"/>
       </w:pPr>
       <w:rPr>
-        <w:rFonts w:ascii="Arial" w:cs="Arial" w:eastAsia="Arial" w:hAnsi="Arial"/>
+        <w:rFonts w:ascii="Arial" w:eastAsia="Arial" w:hAnsi="Arial" w:cs="Arial"/>
         <w:b w:val="0"/>
         <w:i w:val="0"/>
         <w:smallCaps w:val="0"/>
@@ -847,7 +924,7 @@
         <w:sz w:val="22"/>
         <w:szCs w:val="22"/>
         <w:u w:val="none"/>
-        <w:shd w:fill="auto" w:val="clear"/>
+        <w:shd w:val="clear" w:color="auto" w:fill="auto"/>
         <w:vertAlign w:val="baseline"/>
       </w:rPr>
     </w:lvl>
@@ -860,7 +937,7 @@
         <w:ind w:left="5760" w:hanging="360"/>
       </w:pPr>
       <w:rPr>
-        <w:rFonts w:ascii="Arial" w:cs="Arial" w:eastAsia="Arial" w:hAnsi="Arial"/>
+        <w:rFonts w:ascii="Arial" w:eastAsia="Arial" w:hAnsi="Arial" w:cs="Arial"/>
         <w:b w:val="0"/>
         <w:i w:val="0"/>
         <w:smallCaps w:val="0"/>
@@ -869,7 +946,7 @@
         <w:sz w:val="22"/>
         <w:szCs w:val="22"/>
         <w:u w:val="none"/>
-        <w:shd w:fill="auto" w:val="clear"/>
+        <w:shd w:val="clear" w:color="auto" w:fill="auto"/>
         <w:vertAlign w:val="baseline"/>
       </w:rPr>
     </w:lvl>
@@ -882,7 +959,7 @@
         <w:ind w:left="6480" w:hanging="360"/>
       </w:pPr>
       <w:rPr>
-        <w:rFonts w:ascii="Arial" w:cs="Arial" w:eastAsia="Arial" w:hAnsi="Arial"/>
+        <w:rFonts w:ascii="Arial" w:eastAsia="Arial" w:hAnsi="Arial" w:cs="Arial"/>
         <w:b w:val="0"/>
         <w:i w:val="0"/>
         <w:smallCaps w:val="0"/>
@@ -891,7 +968,7 @@
         <w:sz w:val="22"/>
         <w:szCs w:val="22"/>
         <w:u w:val="none"/>
-        <w:shd w:fill="auto" w:val="clear"/>
+        <w:shd w:val="clear" w:color="auto" w:fill="auto"/>
         <w:vertAlign w:val="baseline"/>
       </w:rPr>
     </w:lvl>
@@ -900,19 +977,20 @@
     <w:abstractNumId w:val="1"/>
   </w:num>
   <w:num w:numId="2">
-    <w:abstractNumId w:val="2"/>
+    <w:abstractNumId w:val="0"/>
   </w:num>
 </w:numbering>
 </file>
 
 <file path=word/styles.xml><?xml version="1.0" encoding="utf-8"?>
-<w:styles xmlns:mc="http://schemas.openxmlformats.org/markup-compatibility/2006" xmlns:o="urn:schemas-microsoft-com:office:office" xmlns:r="http://schemas.openxmlformats.org/officeDocument/2006/relationships" xmlns:m="http://schemas.openxmlformats.org/officeDocument/2006/math" xmlns:v="urn:schemas-microsoft-com:vml" xmlns:wp="http://schemas.openxmlformats.org/drawingml/2006/wordprocessingDrawing" xmlns:w10="urn:schemas-microsoft-com:office:word" xmlns:w="http://schemas.openxmlformats.org/wordprocessingml/2006/main" xmlns:wne="http://schemas.microsoft.com/office/word/2006/wordml" xmlns:sl="http://schemas.openxmlformats.org/schemaLibrary/2006/main" xmlns:a="http://schemas.openxmlformats.org/drawingml/2006/main" xmlns:pic="http://schemas.openxmlformats.org/drawingml/2006/picture" xmlns:c="http://schemas.openxmlformats.org/drawingml/2006/chart" xmlns:lc="http://schemas.openxmlformats.org/drawingml/2006/lockedCanvas" xmlns:dgm="http://schemas.openxmlformats.org/drawingml/2006/diagram" xmlns:wps="http://schemas.microsoft.com/office/word/2010/wordprocessingShape" xmlns:wpg="http://schemas.microsoft.com/office/word/2010/wordprocessingGroup" xmlns:w14="http://schemas.microsoft.com/office/word/2010/wordml" xmlns:w15="http://schemas.microsoft.com/office/word/2012/wordml" xmlns:w16="http://schemas.microsoft.com/office/word/2018/wordml" xmlns:w16cex="http://schemas.microsoft.com/office/word/2018/wordml/cex" xmlns:w16cid="http://schemas.microsoft.com/office/word/2016/wordml/cid" xmlns="http://schemas.microsoft.com/office/tasks/2019/documenttasks" xmlns:cr="http://schemas.microsoft.com/office/comments/2020/reactions">
+<w:styles xmlns:mc="http://schemas.openxmlformats.org/markup-compatibility/2006" xmlns:r="http://schemas.openxmlformats.org/officeDocument/2006/relationships" xmlns:w="http://schemas.openxmlformats.org/wordprocessingml/2006/main" xmlns:w14="http://schemas.microsoft.com/office/word/2010/wordml" xmlns:w15="http://schemas.microsoft.com/office/word/2012/wordml" xmlns:w16cid="http://schemas.microsoft.com/office/word/2016/wordml/cid" xmlns:w16se="http://schemas.microsoft.com/office/word/2015/wordml/symex" mc:Ignorable="w14 w15 w16se w16cid">
   <w:docDefaults>
     <w:rPrDefault>
       <w:rPr>
-        <w:rFonts w:ascii="Arial" w:cs="Arial" w:eastAsia="Arial" w:hAnsi="Arial"/>
+        <w:rFonts w:ascii="Arial" w:eastAsia="Arial" w:hAnsi="Arial" w:cs="Arial"/>
         <w:sz w:val="22"/>
         <w:szCs w:val="22"/>
+        <w:lang w:val="en-US" w:eastAsia="en-US" w:bidi="ar-SA"/>
       </w:rPr>
     </w:rPrDefault>
     <w:pPrDefault>
@@ -921,30 +999,406 @@
       </w:pPr>
     </w:pPrDefault>
   </w:docDefaults>
-  <w:style w:type="paragraph" w:styleId="Normal" w:default="1">
-    <w:name w:val="normal"/>
-  </w:style>
-  <w:style w:type="table" w:styleId="TableNormal" w:default="1">
-    <w:name w:val="Table Normal"/>
+  <w:latentStyles w:defLockedState="0" w:defUIPriority="99" w:defSemiHidden="0" w:defUnhideWhenUsed="0" w:defQFormat="0" w:count="375">
+    <w:lsdException w:name="Normal" w:uiPriority="0" w:qFormat="1"/>
+    <w:lsdException w:name="heading 1" w:uiPriority="9" w:qFormat="1"/>
+    <w:lsdException w:name="heading 2" w:semiHidden="1" w:uiPriority="9" w:unhideWhenUsed="1" w:qFormat="1"/>
+    <w:lsdException w:name="heading 3" w:semiHidden="1" w:uiPriority="9" w:unhideWhenUsed="1" w:qFormat="1"/>
+    <w:lsdException w:name="heading 4" w:semiHidden="1" w:uiPriority="9" w:unhideWhenUsed="1" w:qFormat="1"/>
+    <w:lsdException w:name="heading 5" w:semiHidden="1" w:uiPriority="9" w:unhideWhenUsed="1" w:qFormat="1"/>
+    <w:lsdException w:name="heading 6" w:semiHidden="1" w:uiPriority="9" w:unhideWhenUsed="1" w:qFormat="1"/>
+    <w:lsdException w:name="heading 7" w:semiHidden="1" w:uiPriority="9" w:unhideWhenUsed="1" w:qFormat="1"/>
+    <w:lsdException w:name="heading 8" w:semiHidden="1" w:uiPriority="9" w:unhideWhenUsed="1" w:qFormat="1"/>
+    <w:lsdException w:name="heading 9" w:semiHidden="1" w:uiPriority="9" w:unhideWhenUsed="1" w:qFormat="1"/>
+    <w:lsdException w:name="index 1" w:semiHidden="1" w:unhideWhenUsed="1"/>
+    <w:lsdException w:name="index 2" w:semiHidden="1" w:unhideWhenUsed="1"/>
+    <w:lsdException w:name="index 3" w:semiHidden="1" w:unhideWhenUsed="1"/>
+    <w:lsdException w:name="index 4" w:semiHidden="1" w:unhideWhenUsed="1"/>
+    <w:lsdException w:name="index 5" w:semiHidden="1" w:unhideWhenUsed="1"/>
+    <w:lsdException w:name="index 6" w:semiHidden="1" w:unhideWhenUsed="1"/>
+    <w:lsdException w:name="index 7" w:semiHidden="1" w:unhideWhenUsed="1"/>
+    <w:lsdException w:name="index 8" w:semiHidden="1" w:unhideWhenUsed="1"/>
+    <w:lsdException w:name="index 9" w:semiHidden="1" w:unhideWhenUsed="1"/>
+    <w:lsdException w:name="toc 1" w:semiHidden="1" w:uiPriority="39" w:unhideWhenUsed="1"/>
+    <w:lsdException w:name="toc 2" w:semiHidden="1" w:uiPriority="39" w:unhideWhenUsed="1"/>
+    <w:lsdException w:name="toc 3" w:semiHidden="1" w:uiPriority="39" w:unhideWhenUsed="1"/>
+    <w:lsdException w:name="toc 4" w:semiHidden="1" w:uiPriority="39" w:unhideWhenUsed="1"/>
+    <w:lsdException w:name="toc 5" w:semiHidden="1" w:uiPriority="39" w:unhideWhenUsed="1"/>
+    <w:lsdException w:name="toc 6" w:semiHidden="1" w:uiPriority="39" w:unhideWhenUsed="1"/>
+    <w:lsdException w:name="toc 7" w:semiHidden="1" w:uiPriority="39" w:unhideWhenUsed="1"/>
+    <w:lsdException w:name="toc 8" w:semiHidden="1" w:uiPriority="39" w:unhideWhenUsed="1"/>
+    <w:lsdException w:name="toc 9" w:semiHidden="1" w:uiPriority="39" w:unhideWhenUsed="1"/>
+    <w:lsdException w:name="Normal Indent" w:semiHidden="1" w:unhideWhenUsed="1"/>
+    <w:lsdException w:name="footnote text" w:semiHidden="1" w:unhideWhenUsed="1"/>
+    <w:lsdException w:name="annotation text" w:semiHidden="1" w:unhideWhenUsed="1"/>
+    <w:lsdException w:name="header" w:semiHidden="1" w:unhideWhenUsed="1"/>
+    <w:lsdException w:name="footer" w:semiHidden="1" w:unhideWhenUsed="1"/>
+    <w:lsdException w:name="index heading" w:semiHidden="1" w:unhideWhenUsed="1"/>
+    <w:lsdException w:name="caption" w:semiHidden="1" w:uiPriority="35" w:unhideWhenUsed="1" w:qFormat="1"/>
+    <w:lsdException w:name="table of figures" w:semiHidden="1" w:unhideWhenUsed="1"/>
+    <w:lsdException w:name="envelope address" w:semiHidden="1" w:unhideWhenUsed="1"/>
+    <w:lsdException w:name="envelope return" w:semiHidden="1" w:unhideWhenUsed="1"/>
+    <w:lsdException w:name="footnote reference" w:semiHidden="1" w:unhideWhenUsed="1"/>
+    <w:lsdException w:name="annotation reference" w:semiHidden="1" w:unhideWhenUsed="1"/>
+    <w:lsdException w:name="line number" w:semiHidden="1" w:unhideWhenUsed="1"/>
+    <w:lsdException w:name="page number" w:semiHidden="1" w:unhideWhenUsed="1"/>
+    <w:lsdException w:name="endnote reference" w:semiHidden="1" w:unhideWhenUsed="1"/>
+    <w:lsdException w:name="endnote text" w:semiHidden="1" w:unhideWhenUsed="1"/>
+    <w:lsdException w:name="table of authorities" w:semiHidden="1" w:unhideWhenUsed="1"/>
+    <w:lsdException w:name="macro" w:semiHidden="1" w:unhideWhenUsed="1"/>
+    <w:lsdException w:name="toa heading" w:semiHidden="1" w:unhideWhenUsed="1"/>
+    <w:lsdException w:name="List" w:semiHidden="1" w:unhideWhenUsed="1"/>
+    <w:lsdException w:name="List Bullet" w:semiHidden="1" w:unhideWhenUsed="1"/>
+    <w:lsdException w:name="List Number" w:semiHidden="1" w:unhideWhenUsed="1"/>
+    <w:lsdException w:name="List 2" w:semiHidden="1" w:unhideWhenUsed="1"/>
+    <w:lsdException w:name="List 3" w:semiHidden="1" w:unhideWhenUsed="1"/>
+    <w:lsdException w:name="List 4" w:semiHidden="1" w:unhideWhenUsed="1"/>
+    <w:lsdException w:name="List 5" w:semiHidden="1" w:unhideWhenUsed="1"/>
+    <w:lsdException w:name="List Bullet 2" w:semiHidden="1" w:unhideWhenUsed="1"/>
+    <w:lsdException w:name="List Bullet 3" w:semiHidden="1" w:unhideWhenUsed="1"/>
+    <w:lsdException w:name="List Bullet 4" w:semiHidden="1" w:unhideWhenUsed="1"/>
+    <w:lsdException w:name="List Bullet 5" w:semiHidden="1" w:unhideWhenUsed="1"/>
+    <w:lsdException w:name="List Number 2" w:semiHidden="1" w:unhideWhenUsed="1"/>
+    <w:lsdException w:name="List Number 3" w:semiHidden="1" w:unhideWhenUsed="1"/>
+    <w:lsdException w:name="List Number 4" w:semiHidden="1" w:unhideWhenUsed="1"/>
+    <w:lsdException w:name="List Number 5" w:semiHidden="1" w:unhideWhenUsed="1"/>
+    <w:lsdException w:name="Title" w:uiPriority="10" w:qFormat="1"/>
+    <w:lsdException w:name="Closing" w:semiHidden="1" w:unhideWhenUsed="1"/>
+    <w:lsdException w:name="Signature" w:semiHidden="1" w:unhideWhenUsed="1"/>
+    <w:lsdException w:name="Default Paragraph Font" w:semiHidden="1" w:uiPriority="1" w:unhideWhenUsed="1"/>
+    <w:lsdException w:name="Body Text" w:semiHidden="1" w:unhideWhenUsed="1"/>
+    <w:lsdException w:name="Body Text Indent" w:semiHidden="1" w:unhideWhenUsed="1"/>
+    <w:lsdException w:name="List Continue" w:semiHidden="1" w:unhideWhenUsed="1"/>
+    <w:lsdException w:name="List Continue 2" w:semiHidden="1" w:unhideWhenUsed="1"/>
+    <w:lsdException w:name="List Continue 3" w:semiHidden="1" w:unhideWhenUsed="1"/>
+    <w:lsdException w:name="List Continue 4" w:semiHidden="1" w:unhideWhenUsed="1"/>
+    <w:lsdException w:name="List Continue 5" w:semiHidden="1" w:unhideWhenUsed="1"/>
+    <w:lsdException w:name="Message Header" w:semiHidden="1" w:unhideWhenUsed="1"/>
+    <w:lsdException w:name="Subtitle" w:uiPriority="11" w:qFormat="1"/>
+    <w:lsdException w:name="Salutation" w:semiHidden="1" w:unhideWhenUsed="1"/>
+    <w:lsdException w:name="Date" w:semiHidden="1" w:unhideWhenUsed="1"/>
+    <w:lsdException w:name="Body Text First Indent" w:semiHidden="1" w:unhideWhenUsed="1"/>
+    <w:lsdException w:name="Body Text First Indent 2" w:semiHidden="1" w:unhideWhenUsed="1"/>
+    <w:lsdException w:name="Note Heading" w:semiHidden="1" w:unhideWhenUsed="1"/>
+    <w:lsdException w:name="Body Text 2" w:semiHidden="1" w:unhideWhenUsed="1"/>
+    <w:lsdException w:name="Body Text 3" w:semiHidden="1" w:unhideWhenUsed="1"/>
+    <w:lsdException w:name="Body Text Indent 2" w:semiHidden="1" w:unhideWhenUsed="1"/>
+    <w:lsdException w:name="Body Text Indent 3" w:semiHidden="1" w:unhideWhenUsed="1"/>
+    <w:lsdException w:name="Block Text" w:semiHidden="1" w:unhideWhenUsed="1"/>
+    <w:lsdException w:name="Hyperlink" w:semiHidden="1" w:unhideWhenUsed="1"/>
+    <w:lsdException w:name="FollowedHyperlink" w:semiHidden="1" w:unhideWhenUsed="1"/>
+    <w:lsdException w:name="Strong" w:uiPriority="22" w:qFormat="1"/>
+    <w:lsdException w:name="Emphasis" w:uiPriority="20" w:qFormat="1"/>
+    <w:lsdException w:name="Document Map" w:semiHidden="1" w:unhideWhenUsed="1"/>
+    <w:lsdException w:name="Plain Text" w:semiHidden="1" w:unhideWhenUsed="1"/>
+    <w:lsdException w:name="E-mail Signature" w:semiHidden="1" w:unhideWhenUsed="1"/>
+    <w:lsdException w:name="HTML Top of Form" w:semiHidden="1" w:unhideWhenUsed="1"/>
+    <w:lsdException w:name="HTML Bottom of Form" w:semiHidden="1" w:unhideWhenUsed="1"/>
+    <w:lsdException w:name="Normal (Web)" w:semiHidden="1" w:unhideWhenUsed="1"/>
+    <w:lsdException w:name="HTML Acronym" w:semiHidden="1" w:unhideWhenUsed="1"/>
+    <w:lsdException w:name="HTML Address" w:semiHidden="1" w:unhideWhenUsed="1"/>
+    <w:lsdException w:name="HTML Cite" w:semiHidden="1" w:unhideWhenUsed="1"/>
+    <w:lsdException w:name="HTML Code" w:semiHidden="1" w:unhideWhenUsed="1"/>
+    <w:lsdException w:name="HTML Definition" w:semiHidden="1" w:unhideWhenUsed="1"/>
+    <w:lsdException w:name="HTML Keyboard" w:semiHidden="1" w:unhideWhenUsed="1"/>
+    <w:lsdException w:name="HTML Preformatted" w:semiHidden="1" w:unhideWhenUsed="1"/>
+    <w:lsdException w:name="HTML Sample" w:semiHidden="1" w:unhideWhenUsed="1"/>
+    <w:lsdException w:name="HTML Typewriter" w:semiHidden="1" w:unhideWhenUsed="1"/>
+    <w:lsdException w:name="HTML Variable" w:semiHidden="1" w:unhideWhenUsed="1"/>
+    <w:lsdException w:name="Normal Table" w:semiHidden="1" w:unhideWhenUsed="1"/>
+    <w:lsdException w:name="annotation subject" w:semiHidden="1" w:unhideWhenUsed="1"/>
+    <w:lsdException w:name="No List" w:semiHidden="1" w:unhideWhenUsed="1"/>
+    <w:lsdException w:name="Outline List 1" w:semiHidden="1" w:unhideWhenUsed="1"/>
+    <w:lsdException w:name="Outline List 2" w:semiHidden="1" w:unhideWhenUsed="1"/>
+    <w:lsdException w:name="Outline List 3" w:semiHidden="1" w:unhideWhenUsed="1"/>
+    <w:lsdException w:name="Table Simple 1" w:semiHidden="1" w:unhideWhenUsed="1"/>
+    <w:lsdException w:name="Table Simple 2" w:semiHidden="1" w:unhideWhenUsed="1"/>
+    <w:lsdException w:name="Table Simple 3" w:semiHidden="1" w:unhideWhenUsed="1"/>
+    <w:lsdException w:name="Table Classic 1" w:semiHidden="1" w:unhideWhenUsed="1"/>
+    <w:lsdException w:name="Table Classic 2" w:semiHidden="1" w:unhideWhenUsed="1"/>
+    <w:lsdException w:name="Table Classic 3" w:semiHidden="1" w:unhideWhenUsed="1"/>
+    <w:lsdException w:name="Table Classic 4" w:semiHidden="1" w:unhideWhenUsed="1"/>
+    <w:lsdException w:name="Table Colorful 1" w:semiHidden="1" w:unhideWhenUsed="1"/>
+    <w:lsdException w:name="Table Colorful 2" w:semiHidden="1" w:unhideWhenUsed="1"/>
+    <w:lsdException w:name="Table Colorful 3" w:semiHidden="1" w:unhideWhenUsed="1"/>
+    <w:lsdException w:name="Table Columns 1" w:semiHidden="1" w:unhideWhenUsed="1"/>
+    <w:lsdException w:name="Table Columns 2" w:semiHidden="1" w:unhideWhenUsed="1"/>
+    <w:lsdException w:name="Table Columns 3" w:semiHidden="1" w:unhideWhenUsed="1"/>
+    <w:lsdException w:name="Table Columns 4" w:semiHidden="1" w:unhideWhenUsed="1"/>
+    <w:lsdException w:name="Table Columns 5" w:semiHidden="1" w:unhideWhenUsed="1"/>
+    <w:lsdException w:name="Table Grid 1" w:semiHidden="1" w:unhideWhenUsed="1"/>
+    <w:lsdException w:name="Table Grid 2" w:semiHidden="1" w:unhideWhenUsed="1"/>
+    <w:lsdException w:name="Table Grid 3" w:semiHidden="1" w:unhideWhenUsed="1"/>
+    <w:lsdException w:name="Table Grid 4" w:semiHidden="1" w:unhideWhenUsed="1"/>
+    <w:lsdException w:name="Table Grid 5" w:semiHidden="1" w:unhideWhenUsed="1"/>
+    <w:lsdException w:name="Table Grid 6" w:semiHidden="1" w:unhideWhenUsed="1"/>
+    <w:lsdException w:name="Table Grid 7" w:semiHidden="1" w:unhideWhenUsed="1"/>
+    <w:lsdException w:name="Table Grid 8" w:semiHidden="1" w:unhideWhenUsed="1"/>
+    <w:lsdException w:name="Table List 1" w:semiHidden="1" w:unhideWhenUsed="1"/>
+    <w:lsdException w:name="Table List 2" w:semiHidden="1" w:unhideWhenUsed="1"/>
+    <w:lsdException w:name="Table List 3" w:semiHidden="1" w:unhideWhenUsed="1"/>
+    <w:lsdException w:name="Table List 4" w:semiHidden="1" w:unhideWhenUsed="1"/>
+    <w:lsdException w:name="Table List 5" w:semiHidden="1" w:unhideWhenUsed="1"/>
+    <w:lsdException w:name="Table List 6" w:semiHidden="1" w:unhideWhenUsed="1"/>
+    <w:lsdException w:name="Table List 7" w:semiHidden="1" w:unhideWhenUsed="1"/>
+    <w:lsdException w:name="Table List 8" w:semiHidden="1" w:unhideWhenUsed="1"/>
+    <w:lsdException w:name="Table 3D effects 1" w:semiHidden="1" w:unhideWhenUsed="1"/>
+    <w:lsdException w:name="Table 3D effects 2" w:semiHidden="1" w:unhideWhenUsed="1"/>
+    <w:lsdException w:name="Table 3D effects 3" w:semiHidden="1" w:unhideWhenUsed="1"/>
+    <w:lsdException w:name="Table Contemporary" w:semiHidden="1" w:unhideWhenUsed="1"/>
+    <w:lsdException w:name="Table Elegant" w:semiHidden="1" w:unhideWhenUsed="1"/>
+    <w:lsdException w:name="Table Professional" w:semiHidden="1" w:unhideWhenUsed="1"/>
+    <w:lsdException w:name="Table Subtle 1" w:semiHidden="1" w:unhideWhenUsed="1"/>
+    <w:lsdException w:name="Table Subtle 2" w:semiHidden="1" w:unhideWhenUsed="1"/>
+    <w:lsdException w:name="Table Web 1" w:semiHidden="1" w:unhideWhenUsed="1"/>
+    <w:lsdException w:name="Table Web 2" w:semiHidden="1" w:unhideWhenUsed="1"/>
+    <w:lsdException w:name="Table Web 3" w:semiHidden="1" w:unhideWhenUsed="1"/>
+    <w:lsdException w:name="Balloon Text" w:semiHidden="1" w:unhideWhenUsed="1"/>
+    <w:lsdException w:name="Table Grid" w:uiPriority="39"/>
+    <w:lsdException w:name="Table Theme" w:semiHidden="1" w:unhideWhenUsed="1"/>
+    <w:lsdException w:name="Placeholder Text" w:semiHidden="1"/>
+    <w:lsdException w:name="No Spacing" w:uiPriority="1" w:qFormat="1"/>
+    <w:lsdException w:name="Light Shading" w:uiPriority="60"/>
+    <w:lsdException w:name="Light List" w:uiPriority="61"/>
+    <w:lsdException w:name="Light Grid" w:uiPriority="62"/>
+    <w:lsdException w:name="Medium Shading 1" w:uiPriority="63"/>
+    <w:lsdException w:name="Medium Shading 2" w:uiPriority="64"/>
+    <w:lsdException w:name="Medium List 1" w:uiPriority="65"/>
+    <w:lsdException w:name="Medium List 2" w:uiPriority="66"/>
+    <w:lsdException w:name="Medium Grid 1" w:uiPriority="67"/>
+    <w:lsdException w:name="Medium Grid 2" w:uiPriority="68"/>
+    <w:lsdException w:name="Medium Grid 3" w:uiPriority="69"/>
+    <w:lsdException w:name="Dark List" w:uiPriority="70"/>
+    <w:lsdException w:name="Colorful Shading" w:uiPriority="71"/>
+    <w:lsdException w:name="Colorful List" w:uiPriority="72"/>
+    <w:lsdException w:name="Colorful Grid" w:uiPriority="73"/>
+    <w:lsdException w:name="Light Shading Accent 1" w:uiPriority="60"/>
+    <w:lsdException w:name="Light List Accent 1" w:uiPriority="61"/>
+    <w:lsdException w:name="Light Grid Accent 1" w:uiPriority="62"/>
+    <w:lsdException w:name="Medium Shading 1 Accent 1" w:uiPriority="63"/>
+    <w:lsdException w:name="Medium Shading 2 Accent 1" w:uiPriority="64"/>
+    <w:lsdException w:name="Medium List 1 Accent 1" w:uiPriority="65"/>
+    <w:lsdException w:name="Revision" w:semiHidden="1"/>
+    <w:lsdException w:name="List Paragraph" w:uiPriority="34" w:qFormat="1"/>
+    <w:lsdException w:name="Quote" w:uiPriority="29" w:qFormat="1"/>
+    <w:lsdException w:name="Intense Quote" w:uiPriority="30" w:qFormat="1"/>
+    <w:lsdException w:name="Medium List 2 Accent 1" w:uiPriority="66"/>
+    <w:lsdException w:name="Medium Grid 1 Accent 1" w:uiPriority="67"/>
+    <w:lsdException w:name="Medium Grid 2 Accent 1" w:uiPriority="68"/>
+    <w:lsdException w:name="Medium Grid 3 Accent 1" w:uiPriority="69"/>
+    <w:lsdException w:name="Dark List Accent 1" w:uiPriority="70"/>
+    <w:lsdException w:name="Colorful Shading Accent 1" w:uiPriority="71"/>
+    <w:lsdException w:name="Colorful List Accent 1" w:uiPriority="72"/>
+    <w:lsdException w:name="Colorful Grid Accent 1" w:uiPriority="73"/>
+    <w:lsdException w:name="Light Shading Accent 2" w:uiPriority="60"/>
+    <w:lsdException w:name="Light List Accent 2" w:uiPriority="61"/>
+    <w:lsdException w:name="Light Grid Accent 2" w:uiPriority="62"/>
+    <w:lsdException w:name="Medium Shading 1 Accent 2" w:uiPriority="63"/>
+    <w:lsdException w:name="Medium Shading 2 Accent 2" w:uiPriority="64"/>
+    <w:lsdException w:name="Medium List 1 Accent 2" w:uiPriority="65"/>
+    <w:lsdException w:name="Medium List 2 Accent 2" w:uiPriority="66"/>
+    <w:lsdException w:name="Medium Grid 1 Accent 2" w:uiPriority="67"/>
+    <w:lsdException w:name="Medium Grid 2 Accent 2" w:uiPriority="68"/>
+    <w:lsdException w:name="Medium Grid 3 Accent 2" w:uiPriority="69"/>
+    <w:lsdException w:name="Dark List Accent 2" w:uiPriority="70"/>
+    <w:lsdException w:name="Colorful Shading Accent 2" w:uiPriority="71"/>
+    <w:lsdException w:name="Colorful List Accent 2" w:uiPriority="72"/>
+    <w:lsdException w:name="Colorful Grid Accent 2" w:uiPriority="73"/>
+    <w:lsdException w:name="Light Shading Accent 3" w:uiPriority="60"/>
+    <w:lsdException w:name="Light List Accent 3" w:uiPriority="61"/>
+    <w:lsdException w:name="Light Grid Accent 3" w:uiPriority="62"/>
+    <w:lsdException w:name="Medium Shading 1 Accent 3" w:uiPriority="63"/>
+    <w:lsdException w:name="Medium Shading 2 Accent 3" w:uiPriority="64"/>
+    <w:lsdException w:name="Medium List 1 Accent 3" w:uiPriority="65"/>
+    <w:lsdException w:name="Medium List 2 Accent 3" w:uiPriority="66"/>
+    <w:lsdException w:name="Medium Grid 1 Accent 3" w:uiPriority="67"/>
+    <w:lsdException w:name="Medium Grid 2 Accent 3" w:uiPriority="68"/>
+    <w:lsdException w:name="Medium Grid 3 Accent 3" w:uiPriority="69"/>
+    <w:lsdException w:name="Dark List Accent 3" w:uiPriority="70"/>
+    <w:lsdException w:name="Colorful Shading Accent 3" w:uiPriority="71"/>
+    <w:lsdException w:name="Colorful List Accent 3" w:uiPriority="72"/>
+    <w:lsdException w:name="Colorful Grid Accent 3" w:uiPriority="73"/>
+    <w:lsdException w:name="Light Shading Accent 4" w:uiPriority="60"/>
+    <w:lsdException w:name="Light List Accent 4" w:uiPriority="61"/>
+    <w:lsdException w:name="Light Grid Accent 4" w:uiPriority="62"/>
+    <w:lsdException w:name="Medium Shading 1 Accent 4" w:uiPriority="63"/>
+    <w:lsdException w:name="Medium Shading 2 Accent 4" w:uiPriority="64"/>
+    <w:lsdException w:name="Medium List 1 Accent 4" w:uiPriority="65"/>
+    <w:lsdException w:name="Medium List 2 Accent 4" w:uiPriority="66"/>
+    <w:lsdException w:name="Medium Grid 1 Accent 4" w:uiPriority="67"/>
+    <w:lsdException w:name="Medium Grid 2 Accent 4" w:uiPriority="68"/>
+    <w:lsdException w:name="Medium Grid 3 Accent 4" w:uiPriority="69"/>
+    <w:lsdException w:name="Dark List Accent 4" w:uiPriority="70"/>
+    <w:lsdException w:name="Colorful Shading Accent 4" w:uiPriority="71"/>
+    <w:lsdException w:name="Colorful List Accent 4" w:uiPriority="72"/>
+    <w:lsdException w:name="Colorful Grid Accent 4" w:uiPriority="73"/>
+    <w:lsdException w:name="Light Shading Accent 5" w:uiPriority="60"/>
+    <w:lsdException w:name="Light List Accent 5" w:uiPriority="61"/>
+    <w:lsdException w:name="Light Grid Accent 5" w:uiPriority="62"/>
+    <w:lsdException w:name="Medium Shading 1 Accent 5" w:uiPriority="63"/>
+    <w:lsdException w:name="Medium Shading 2 Accent 5" w:uiPriority="64"/>
+    <w:lsdException w:name="Medium List 1 Accent 5" w:uiPriority="65"/>
+    <w:lsdException w:name="Medium List 2 Accent 5" w:uiPriority="66"/>
+    <w:lsdException w:name="Medium Grid 1 Accent 5" w:uiPriority="67"/>
+    <w:lsdException w:name="Medium Grid 2 Accent 5" w:uiPriority="68"/>
+    <w:lsdException w:name="Medium Grid 3 Accent 5" w:uiPriority="69"/>
+    <w:lsdException w:name="Dark List Accent 5" w:uiPriority="70"/>
+    <w:lsdException w:name="Colorful Shading Accent 5" w:uiPriority="71"/>
+    <w:lsdException w:name="Colorful List Accent 5" w:uiPriority="72"/>
+    <w:lsdException w:name="Colorful Grid Accent 5" w:uiPriority="73"/>
+    <w:lsdException w:name="Light Shading Accent 6" w:uiPriority="60"/>
+    <w:lsdException w:name="Light List Accent 6" w:uiPriority="61"/>
+    <w:lsdException w:name="Light Grid Accent 6" w:uiPriority="62"/>
+    <w:lsdException w:name="Medium Shading 1 Accent 6" w:uiPriority="63"/>
+    <w:lsdException w:name="Medium Shading 2 Accent 6" w:uiPriority="64"/>
+    <w:lsdException w:name="Medium List 1 Accent 6" w:uiPriority="65"/>
+    <w:lsdException w:name="Medium List 2 Accent 6" w:uiPriority="66"/>
+    <w:lsdException w:name="Medium Grid 1 Accent 6" w:uiPriority="67"/>
+    <w:lsdException w:name="Medium Grid 2 Accent 6" w:uiPriority="68"/>
+    <w:lsdException w:name="Medium Grid 3 Accent 6" w:uiPriority="69"/>
+    <w:lsdException w:name="Dark List Accent 6" w:uiPriority="70"/>
+    <w:lsdException w:name="Colorful Shading Accent 6" w:uiPriority="71"/>
+    <w:lsdException w:name="Colorful List Accent 6" w:uiPriority="72"/>
+    <w:lsdException w:name="Colorful Grid Accent 6" w:uiPriority="73"/>
+    <w:lsdException w:name="Subtle Emphasis" w:uiPriority="19" w:qFormat="1"/>
+    <w:lsdException w:name="Intense Emphasis" w:uiPriority="21" w:qFormat="1"/>
+    <w:lsdException w:name="Subtle Reference" w:uiPriority="31" w:qFormat="1"/>
+    <w:lsdException w:name="Intense Reference" w:uiPriority="32" w:qFormat="1"/>
+    <w:lsdException w:name="Book Title" w:uiPriority="33" w:qFormat="1"/>
+    <w:lsdException w:name="Bibliography" w:semiHidden="1" w:uiPriority="37" w:unhideWhenUsed="1"/>
+    <w:lsdException w:name="TOC Heading" w:semiHidden="1" w:uiPriority="39" w:unhideWhenUsed="1" w:qFormat="1"/>
+    <w:lsdException w:name="Plain Table 1" w:uiPriority="41"/>
+    <w:lsdException w:name="Plain Table 2" w:uiPriority="42"/>
+    <w:lsdException w:name="Plain Table 3" w:uiPriority="43"/>
+    <w:lsdException w:name="Plain Table 4" w:uiPriority="44"/>
+    <w:lsdException w:name="Plain Table 5" w:uiPriority="45"/>
+    <w:lsdException w:name="Grid Table Light" w:uiPriority="40"/>
+    <w:lsdException w:name="Grid Table 1 Light" w:uiPriority="46"/>
+    <w:lsdException w:name="Grid Table 2" w:uiPriority="47"/>
+    <w:lsdException w:name="Grid Table 3" w:uiPriority="48"/>
+    <w:lsdException w:name="Grid Table 4" w:uiPriority="49"/>
+    <w:lsdException w:name="Grid Table 5 Dark" w:uiPriority="50"/>
+    <w:lsdException w:name="Grid Table 6 Colorful" w:uiPriority="51"/>
+    <w:lsdException w:name="Grid Table 7 Colorful" w:uiPriority="52"/>
+    <w:lsdException w:name="Grid Table 1 Light Accent 1" w:uiPriority="46"/>
+    <w:lsdException w:name="Grid Table 2 Accent 1" w:uiPriority="47"/>
+    <w:lsdException w:name="Grid Table 3 Accent 1" w:uiPriority="48"/>
+    <w:lsdException w:name="Grid Table 4 Accent 1" w:uiPriority="49"/>
+    <w:lsdException w:name="Grid Table 5 Dark Accent 1" w:uiPriority="50"/>
+    <w:lsdException w:name="Grid Table 6 Colorful Accent 1" w:uiPriority="51"/>
+    <w:lsdException w:name="Grid Table 7 Colorful Accent 1" w:uiPriority="52"/>
+    <w:lsdException w:name="Grid Table 1 Light Accent 2" w:uiPriority="46"/>
+    <w:lsdException w:name="Grid Table 2 Accent 2" w:uiPriority="47"/>
+    <w:lsdException w:name="Grid Table 3 Accent 2" w:uiPriority="48"/>
+    <w:lsdException w:name="Grid Table 4 Accent 2" w:uiPriority="49"/>
+    <w:lsdException w:name="Grid Table 5 Dark Accent 2" w:uiPriority="50"/>
+    <w:lsdException w:name="Grid Table 6 Colorful Accent 2" w:uiPriority="51"/>
+    <w:lsdException w:name="Grid Table 7 Colorful Accent 2" w:uiPriority="52"/>
+    <w:lsdException w:name="Grid Table 1 Light Accent 3" w:uiPriority="46"/>
+    <w:lsdException w:name="Grid Table 2 Accent 3" w:uiPriority="47"/>
+    <w:lsdException w:name="Grid Table 3 Accent 3" w:uiPriority="48"/>
+    <w:lsdException w:name="Grid Table 4 Accent 3" w:uiPriority="49"/>
+    <w:lsdException w:name="Grid Table 5 Dark Accent 3" w:uiPriority="50"/>
+    <w:lsdException w:name="Grid Table 6 Colorful Accent 3" w:uiPriority="51"/>
+    <w:lsdException w:name="Grid Table 7 Colorful Accent 3" w:uiPriority="52"/>
+    <w:lsdException w:name="Grid Table 1 Light Accent 4" w:uiPriority="46"/>
+    <w:lsdException w:name="Grid Table 2 Accent 4" w:uiPriority="47"/>
+    <w:lsdException w:name="Grid Table 3 Accent 4" w:uiPriority="48"/>
+    <w:lsdException w:name="Grid Table 4 Accent 4" w:uiPriority="49"/>
+    <w:lsdException w:name="Grid Table 5 Dark Accent 4" w:uiPriority="50"/>
+    <w:lsdException w:name="Grid Table 6 Colorful Accent 4" w:uiPriority="51"/>
+    <w:lsdException w:name="Grid Table 7 Colorful Accent 4" w:uiPriority="52"/>
+    <w:lsdException w:name="Grid Table 1 Light Accent 5" w:uiPriority="46"/>
+    <w:lsdException w:name="Grid Table 2 Accent 5" w:uiPriority="47"/>
+    <w:lsdException w:name="Grid Table 3 Accent 5" w:uiPriority="48"/>
+    <w:lsdException w:name="Grid Table 4 Accent 5" w:uiPriority="49"/>
+    <w:lsdException w:name="Grid Table 5 Dark Accent 5" w:uiPriority="50"/>
+    <w:lsdException w:name="Grid Table 6 Colorful Accent 5" w:uiPriority="51"/>
+    <w:lsdException w:name="Grid Table 7 Colorful Accent 5" w:uiPriority="52"/>
+    <w:lsdException w:name="Grid Table 1 Light Accent 6" w:uiPriority="46"/>
+    <w:lsdException w:name="Grid Table 2 Accent 6" w:uiPriority="47"/>
+    <w:lsdException w:name="Grid Table 3 Accent 6" w:uiPriority="48"/>
+    <w:lsdException w:name="Grid Table 4 Accent 6" w:uiPriority="49"/>
+    <w:lsdException w:name="Grid Table 5 Dark Accent 6" w:uiPriority="50"/>
+    <w:lsdException w:name="Grid Table 6 Colorful Accent 6" w:uiPriority="51"/>
+    <w:lsdException w:name="Grid Table 7 Colorful Accent 6" w:uiPriority="52"/>
+    <w:lsdException w:name="List Table 1 Light" w:uiPriority="46"/>
+    <w:lsdException w:name="List Table 2" w:uiPriority="47"/>
+    <w:lsdException w:name="List Table 3" w:uiPriority="48"/>
+    <w:lsdException w:name="List Table 4" w:uiPriority="49"/>
+    <w:lsdException w:name="List Table 5 Dark" w:uiPriority="50"/>
+    <w:lsdException w:name="List Table 6 Colorful" w:uiPriority="51"/>
+    <w:lsdException w:name="List Table 7 Colorful" w:uiPriority="52"/>
+    <w:lsdException w:name="List Table 1 Light Accent 1" w:uiPriority="46"/>
+    <w:lsdException w:name="List Table 2 Accent 1" w:uiPriority="47"/>
+    <w:lsdException w:name="List Table 3 Accent 1" w:uiPriority="48"/>
+    <w:lsdException w:name="List Table 4 Accent 1" w:uiPriority="49"/>
+    <w:lsdException w:name="List Table 5 Dark Accent 1" w:uiPriority="50"/>
+    <w:lsdException w:name="List Table 6 Colorful Accent 1" w:uiPriority="51"/>
+    <w:lsdException w:name="List Table 7 Colorful Accent 1" w:uiPriority="52"/>
+    <w:lsdException w:name="List Table 1 Light Accent 2" w:uiPriority="46"/>
+    <w:lsdException w:name="List Table 2 Accent 2" w:uiPriority="47"/>
+    <w:lsdException w:name="List Table 3 Accent 2" w:uiPriority="48"/>
+    <w:lsdException w:name="List Table 4 Accent 2" w:uiPriority="49"/>
+    <w:lsdException w:name="List Table 5 Dark Accent 2" w:uiPriority="50"/>
+    <w:lsdException w:name="List Table 6 Colorful Accent 2" w:uiPriority="51"/>
+    <w:lsdException w:name="List Table 7 Colorful Accent 2" w:uiPriority="52"/>
+    <w:lsdException w:name="List Table 1 Light Accent 3" w:uiPriority="46"/>
+    <w:lsdException w:name="List Table 2 Accent 3" w:uiPriority="47"/>
+    <w:lsdException w:name="List Table 3 Accent 3" w:uiPriority="48"/>
+    <w:lsdException w:name="List Table 4 Accent 3" w:uiPriority="49"/>
+    <w:lsdException w:name="List Table 5 Dark Accent 3" w:uiPriority="50"/>
+    <w:lsdException w:name="List Table 6 Colorful Accent 3" w:uiPriority="51"/>
+    <w:lsdException w:name="List Table 7 Colorful Accent 3" w:uiPriority="52"/>
+    <w:lsdException w:name="List Table 1 Light Accent 4" w:uiPriority="46"/>
+    <w:lsdException w:name="List Table 2 Accent 4" w:uiPriority="47"/>
+    <w:lsdException w:name="List Table 3 Accent 4" w:uiPriority="48"/>
+    <w:lsdException w:name="List Table 4 Accent 4" w:uiPriority="49"/>
+    <w:lsdException w:name="List Table 5 Dark Accent 4" w:uiPriority="50"/>
+    <w:lsdException w:name="List Table 6 Colorful Accent 4" w:uiPriority="51"/>
+    <w:lsdException w:name="List Table 7 Colorful Accent 4" w:uiPriority="52"/>
+    <w:lsdException w:name="List Table 1 Light Accent 5" w:uiPriority="46"/>
+    <w:lsdException w:name="List Table 2 Accent 5" w:uiPriority="47"/>
+    <w:lsdException w:name="List Table 3 Accent 5" w:uiPriority="48"/>
+    <w:lsdException w:name="List Table 4 Accent 5" w:uiPriority="49"/>
+    <w:lsdException w:name="List Table 5 Dark Accent 5" w:uiPriority="50"/>
+    <w:lsdException w:name="List Table 6 Colorful Accent 5" w:uiPriority="51"/>
+    <w:lsdException w:name="List Table 7 Colorful Accent 5" w:uiPriority="52"/>
+    <w:lsdException w:name="List Table 1 Light Accent 6" w:uiPriority="46"/>
+    <w:lsdException w:name="List Table 2 Accent 6" w:uiPriority="47"/>
+    <w:lsdException w:name="List Table 3 Accent 6" w:uiPriority="48"/>
+    <w:lsdException w:name="List Table 4 Accent 6" w:uiPriority="49"/>
+    <w:lsdException w:name="List Table 5 Dark Accent 6" w:uiPriority="50"/>
+    <w:lsdException w:name="List Table 6 Colorful Accent 6" w:uiPriority="51"/>
+    <w:lsdException w:name="List Table 7 Colorful Accent 6" w:uiPriority="52"/>
+    <w:lsdException w:name="Mention" w:semiHidden="1" w:unhideWhenUsed="1"/>
+    <w:lsdException w:name="Smart Hyperlink" w:semiHidden="1" w:unhideWhenUsed="1"/>
+    <w:lsdException w:name="Hashtag" w:semiHidden="1" w:unhideWhenUsed="1"/>
+    <w:lsdException w:name="Unresolved Mention" w:semiHidden="1" w:unhideWhenUsed="1"/>
+  </w:latentStyles>
+  <w:style w:type="paragraph" w:default="1" w:styleId="Normal">
+    <w:name w:val="Normal"/>
+    <w:qFormat/>
   </w:style>
   <w:style w:type="paragraph" w:styleId="Heading1">
     <w:name w:val="heading 1"/>
     <w:basedOn w:val="Normal"/>
     <w:next w:val="Normal"/>
+    <w:uiPriority w:val="9"/>
+    <w:qFormat/>
     <w:pPr>
       <w:pBdr>
-        <w:top w:space="0" w:sz="0" w:val="nil"/>
-        <w:left w:space="0" w:sz="0" w:val="nil"/>
-        <w:bottom w:space="0" w:sz="0" w:val="nil"/>
-        <w:right w:space="0" w:sz="0" w:val="nil"/>
-        <w:between w:space="0" w:sz="0" w:val="nil"/>
+        <w:top w:val="nil"/>
+        <w:left w:val="nil"/>
+        <w:bottom w:val="nil"/>
+        <w:right w:val="nil"/>
+        <w:between w:val="nil"/>
       </w:pBdr>
-      <w:shd w:fill="auto" w:val="clear"/>
-      <w:spacing w:after="240" w:before="240" w:lineRule="auto"/>
+      <w:spacing w:before="240" w:after="240"/>
+      <w:outlineLvl w:val="0"/>
     </w:pPr>
     <w:rPr>
-      <w:b w:val="1"/>
-      <w:i w:val="0"/>
+      <w:b/>
       <w:sz w:val="48"/>
       <w:szCs w:val="48"/>
     </w:rPr>
@@ -953,20 +1407,23 @@
     <w:name w:val="heading 2"/>
     <w:basedOn w:val="Normal"/>
     <w:next w:val="Normal"/>
+    <w:uiPriority w:val="9"/>
+    <w:semiHidden/>
+    <w:unhideWhenUsed/>
+    <w:qFormat/>
     <w:pPr>
       <w:pBdr>
-        <w:top w:space="0" w:sz="0" w:val="nil"/>
-        <w:left w:space="0" w:sz="0" w:val="nil"/>
-        <w:bottom w:space="0" w:sz="0" w:val="nil"/>
-        <w:right w:space="0" w:sz="0" w:val="nil"/>
-        <w:between w:space="0" w:sz="0" w:val="nil"/>
+        <w:top w:val="nil"/>
+        <w:left w:val="nil"/>
+        <w:bottom w:val="nil"/>
+        <w:right w:val="nil"/>
+        <w:between w:val="nil"/>
       </w:pBdr>
-      <w:shd w:fill="auto" w:val="clear"/>
-      <w:spacing w:after="225" w:before="225" w:lineRule="auto"/>
+      <w:spacing w:before="225" w:after="225"/>
+      <w:outlineLvl w:val="1"/>
     </w:pPr>
     <w:rPr>
-      <w:b w:val="1"/>
-      <w:i w:val="0"/>
+      <w:b/>
       <w:sz w:val="36"/>
       <w:szCs w:val="36"/>
     </w:rPr>
@@ -975,20 +1432,23 @@
     <w:name w:val="heading 3"/>
     <w:basedOn w:val="Normal"/>
     <w:next w:val="Normal"/>
+    <w:uiPriority w:val="9"/>
+    <w:semiHidden/>
+    <w:unhideWhenUsed/>
+    <w:qFormat/>
     <w:pPr>
       <w:pBdr>
-        <w:top w:space="0" w:sz="0" w:val="nil"/>
-        <w:left w:space="0" w:sz="0" w:val="nil"/>
-        <w:bottom w:space="0" w:sz="0" w:val="nil"/>
-        <w:right w:space="0" w:sz="0" w:val="nil"/>
-        <w:between w:space="0" w:sz="0" w:val="nil"/>
+        <w:top w:val="nil"/>
+        <w:left w:val="nil"/>
+        <w:bottom w:val="nil"/>
+        <w:right w:val="nil"/>
+        <w:between w:val="nil"/>
       </w:pBdr>
-      <w:shd w:fill="auto" w:val="clear"/>
-      <w:spacing w:after="240" w:before="240" w:lineRule="auto"/>
+      <w:spacing w:before="240" w:after="240"/>
+      <w:outlineLvl w:val="2"/>
     </w:pPr>
     <w:rPr>
-      <w:b w:val="1"/>
-      <w:i w:val="0"/>
+      <w:b/>
       <w:sz w:val="28"/>
       <w:szCs w:val="28"/>
     </w:rPr>
@@ -997,20 +1457,23 @@
     <w:name w:val="heading 4"/>
     <w:basedOn w:val="Normal"/>
     <w:next w:val="Normal"/>
+    <w:uiPriority w:val="9"/>
+    <w:semiHidden/>
+    <w:unhideWhenUsed/>
+    <w:qFormat/>
     <w:pPr>
       <w:pBdr>
-        <w:top w:space="0" w:sz="0" w:val="nil"/>
-        <w:left w:space="0" w:sz="0" w:val="nil"/>
-        <w:bottom w:space="0" w:sz="0" w:val="nil"/>
-        <w:right w:space="0" w:sz="0" w:val="nil"/>
-        <w:between w:space="0" w:sz="0" w:val="nil"/>
+        <w:top w:val="nil"/>
+        <w:left w:val="nil"/>
+        <w:bottom w:val="nil"/>
+        <w:right w:val="nil"/>
+        <w:between w:val="nil"/>
       </w:pBdr>
-      <w:shd w:fill="auto" w:val="clear"/>
-      <w:spacing w:after="255" w:before="255" w:lineRule="auto"/>
+      <w:spacing w:before="255" w:after="255"/>
+      <w:outlineLvl w:val="3"/>
     </w:pPr>
     <w:rPr>
-      <w:b w:val="1"/>
-      <w:i w:val="0"/>
+      <w:b/>
       <w:sz w:val="24"/>
       <w:szCs w:val="24"/>
     </w:rPr>
@@ -1019,20 +1482,23 @@
     <w:name w:val="heading 5"/>
     <w:basedOn w:val="Normal"/>
     <w:next w:val="Normal"/>
+    <w:uiPriority w:val="9"/>
+    <w:semiHidden/>
+    <w:unhideWhenUsed/>
+    <w:qFormat/>
     <w:pPr>
       <w:pBdr>
-        <w:top w:space="0" w:sz="0" w:val="nil"/>
-        <w:left w:space="0" w:sz="0" w:val="nil"/>
-        <w:bottom w:space="0" w:sz="0" w:val="nil"/>
-        <w:right w:space="0" w:sz="0" w:val="nil"/>
-        <w:between w:space="0" w:sz="0" w:val="nil"/>
+        <w:top w:val="nil"/>
+        <w:left w:val="nil"/>
+        <w:bottom w:val="nil"/>
+        <w:right w:val="nil"/>
+        <w:between w:val="nil"/>
       </w:pBdr>
-      <w:shd w:fill="auto" w:val="clear"/>
-      <w:spacing w:after="255" w:before="255" w:lineRule="auto"/>
+      <w:spacing w:before="255" w:after="255"/>
+      <w:outlineLvl w:val="4"/>
     </w:pPr>
     <w:rPr>
-      <w:b w:val="1"/>
-      <w:i w:val="0"/>
+      <w:b/>
       <w:sz w:val="18"/>
       <w:szCs w:val="18"/>
     </w:rPr>
@@ -1041,36 +1507,67 @@
     <w:name w:val="heading 6"/>
     <w:basedOn w:val="Normal"/>
     <w:next w:val="Normal"/>
+    <w:uiPriority w:val="9"/>
+    <w:semiHidden/>
+    <w:unhideWhenUsed/>
+    <w:qFormat/>
     <w:pPr>
       <w:pBdr>
-        <w:top w:space="0" w:sz="0" w:val="nil"/>
-        <w:left w:space="0" w:sz="0" w:val="nil"/>
-        <w:bottom w:space="0" w:sz="0" w:val="nil"/>
-        <w:right w:space="0" w:sz="0" w:val="nil"/>
-        <w:between w:space="0" w:sz="0" w:val="nil"/>
+        <w:top w:val="nil"/>
+        <w:left w:val="nil"/>
+        <w:bottom w:val="nil"/>
+        <w:right w:val="nil"/>
+        <w:between w:val="nil"/>
       </w:pBdr>
-      <w:shd w:fill="auto" w:val="clear"/>
-      <w:spacing w:after="360" w:before="360" w:lineRule="auto"/>
+      <w:spacing w:before="360" w:after="360"/>
+      <w:outlineLvl w:val="5"/>
     </w:pPr>
     <w:rPr>
-      <w:b w:val="1"/>
-      <w:i w:val="0"/>
+      <w:b/>
       <w:sz w:val="16"/>
       <w:szCs w:val="16"/>
     </w:rPr>
+  </w:style>
+  <w:style w:type="character" w:default="1" w:styleId="DefaultParagraphFont">
+    <w:name w:val="Default Paragraph Font"/>
+    <w:uiPriority w:val="1"/>
+    <w:semiHidden/>
+    <w:unhideWhenUsed/>
+  </w:style>
+  <w:style w:type="table" w:default="1" w:styleId="TableNormal">
+    <w:name w:val="Normal Table"/>
+    <w:uiPriority w:val="99"/>
+    <w:semiHidden/>
+    <w:unhideWhenUsed/>
+    <w:tblPr>
+      <w:tblInd w:w="0" w:type="dxa"/>
+      <w:tblCellMar>
+        <w:top w:w="0" w:type="dxa"/>
+        <w:left w:w="108" w:type="dxa"/>
+        <w:bottom w:w="0" w:type="dxa"/>
+        <w:right w:w="108" w:type="dxa"/>
+      </w:tblCellMar>
+    </w:tblPr>
+  </w:style>
+  <w:style w:type="numbering" w:default="1" w:styleId="NoList">
+    <w:name w:val="No List"/>
+    <w:uiPriority w:val="99"/>
+    <w:semiHidden/>
+    <w:unhideWhenUsed/>
   </w:style>
   <w:style w:type="paragraph" w:styleId="Title">
     <w:name w:val="Title"/>
     <w:basedOn w:val="Normal"/>
     <w:next w:val="Normal"/>
+    <w:uiPriority w:val="10"/>
+    <w:qFormat/>
     <w:pPr>
-      <w:keepNext w:val="1"/>
-      <w:keepLines w:val="1"/>
-      <w:pageBreakBefore w:val="0"/>
-      <w:spacing w:after="120" w:before="480" w:lineRule="auto"/>
+      <w:keepNext/>
+      <w:keepLines/>
+      <w:spacing w:before="480" w:after="120"/>
     </w:pPr>
     <w:rPr>
-      <w:b w:val="1"/>
+      <w:b/>
       <w:sz w:val="72"/>
       <w:szCs w:val="72"/>
     </w:rPr>
@@ -1079,15 +1576,16 @@
     <w:name w:val="Subtitle"/>
     <w:basedOn w:val="Normal"/>
     <w:next w:val="Normal"/>
+    <w:uiPriority w:val="11"/>
+    <w:qFormat/>
     <w:pPr>
-      <w:keepNext w:val="1"/>
-      <w:keepLines w:val="1"/>
-      <w:pageBreakBefore w:val="0"/>
-      <w:spacing w:after="80" w:before="360" w:lineRule="auto"/>
+      <w:keepNext/>
+      <w:keepLines/>
+      <w:spacing w:before="360" w:after="80"/>
     </w:pPr>
     <w:rPr>
-      <w:rFonts w:ascii="Georgia" w:cs="Georgia" w:eastAsia="Georgia" w:hAnsi="Georgia"/>
-      <w:i w:val="1"/>
+      <w:rFonts w:ascii="Georgia" w:eastAsia="Georgia" w:hAnsi="Georgia" w:cs="Georgia"/>
+      <w:i/>
       <w:color w:val="666666"/>
       <w:sz w:val="48"/>
       <w:szCs w:val="48"/>

</xml_diff>